<commit_message>
update arrange class module
</commit_message>
<xml_diff>
--- a/模块图_ver1_0323.docx
+++ b/模块图_ver1_0323.docx
@@ -139,6 +139,7 @@
     <w:p>
       <w:pPr>
         <w:numPr>
+          <w:ilvl w:val="0"/>
           <w:numId w:val="0"/>
         </w:numPr>
         <w:ind w:leftChars="0"/>
@@ -318,6 +319,7 @@
     <w:p>
       <w:pPr>
         <w:numPr>
+          <w:ilvl w:val="0"/>
           <w:numId w:val="0"/>
         </w:numPr>
         <w:ind w:leftChars="0"/>
@@ -337,6 +339,7 @@
     <w:p>
       <w:pPr>
         <w:numPr>
+          <w:ilvl w:val="0"/>
           <w:numId w:val="0"/>
         </w:numPr>
         <w:ind w:leftChars="0"/>
@@ -830,8 +833,6 @@
         </w:rPr>
         <w:t>384-406 提交申报结果，数据同步</w:t>
       </w:r>
-      <w:bookmarkStart w:id="0" w:name="_GoBack"/>
-      <w:bookmarkEnd w:id="0"/>
     </w:p>
     <w:p>
       <w:pPr>
@@ -967,6 +968,7 @@
     <w:p>
       <w:pPr>
         <w:numPr>
+          <w:ilvl w:val="0"/>
           <w:numId w:val="0"/>
         </w:numPr>
         <w:ind w:leftChars="0"/>
@@ -1383,6 +1385,538 @@
           <w:lang w:val="en-US" w:eastAsia="zh-CN"/>
         </w:rPr>
         <w:t>排课流程</w:t>
+      </w:r>
+    </w:p>
+    <w:p>
+      <w:pPr>
+        <w:numPr>
+          <w:numId w:val="0"/>
+        </w:numPr>
+        <w:ind w:leftChars="0"/>
+        <w:rPr>
+          <w:rFonts w:hint="eastAsia"/>
+          <w:lang w:val="en-US" w:eastAsia="zh-CN"/>
+        </w:rPr>
+      </w:pPr>
+      <w:r>
+        <w:rPr>
+          <w:rFonts w:hint="eastAsia"/>
+          <w:lang w:val="en-US" w:eastAsia="zh-CN"/>
+        </w:rPr>
+        <w:t>前端：</w:t>
+      </w:r>
+    </w:p>
+    <w:p>
+      <w:pPr>
+        <w:numPr>
+          <w:ilvl w:val="0"/>
+          <w:numId w:val="7"/>
+        </w:numPr>
+        <w:ind w:left="420" w:leftChars="0" w:hanging="420" w:firstLineChars="0"/>
+        <w:rPr>
+          <w:rFonts w:hint="eastAsia"/>
+          <w:lang w:val="en-US" w:eastAsia="zh-CN"/>
+        </w:rPr>
+      </w:pPr>
+      <w:r>
+        <w:rPr>
+          <w:rFonts w:hint="eastAsia"/>
+          <w:lang w:val="en-US" w:eastAsia="zh-CN"/>
+        </w:rPr>
+        <w:t>Pass</w:t>
+      </w:r>
+    </w:p>
+    <w:p>
+      <w:pPr>
+        <w:numPr>
+          <w:numId w:val="0"/>
+        </w:numPr>
+        <w:ind w:leftChars="0"/>
+        <w:rPr>
+          <w:rFonts w:hint="eastAsia"/>
+          <w:lang w:val="en-US" w:eastAsia="zh-CN"/>
+        </w:rPr>
+      </w:pPr>
+      <w:r>
+        <w:rPr>
+          <w:rFonts w:hint="eastAsia"/>
+          <w:lang w:val="en-US" w:eastAsia="zh-CN"/>
+        </w:rPr>
+        <w:t>后端：</w:t>
+      </w:r>
+    </w:p>
+    <w:p>
+      <w:pPr>
+        <w:numPr>
+          <w:numId w:val="0"/>
+        </w:numPr>
+        <w:ind w:leftChars="0"/>
+        <w:rPr>
+          <w:rFonts w:hint="eastAsia"/>
+          <w:lang w:val="en-US" w:eastAsia="zh-CN"/>
+        </w:rPr>
+      </w:pPr>
+      <w:r>
+        <w:rPr>
+          <w:rFonts w:hint="eastAsia"/>
+          <w:lang w:val="en-US" w:eastAsia="zh-CN"/>
+        </w:rPr>
+        <w:t>827-849 arrange_step_3:</w:t>
+      </w:r>
+    </w:p>
+    <w:p>
+      <w:pPr>
+        <w:numPr>
+          <w:numId w:val="0"/>
+        </w:numPr>
+        <w:ind w:leftChars="0"/>
+        <w:rPr>
+          <w:rFonts w:hint="eastAsia"/>
+          <w:lang w:val="en-US" w:eastAsia="zh-CN"/>
+        </w:rPr>
+      </w:pPr>
+      <w:r>
+        <w:rPr>
+          <w:rFonts w:hint="eastAsia"/>
+          <w:lang w:val="en-US" w:eastAsia="zh-CN"/>
+        </w:rPr>
+        <w:t>1. 检查排课步骤的数据条数，只能为1。 （只有当年才能排课）</w:t>
+      </w:r>
+    </w:p>
+    <w:p>
+      <w:pPr>
+        <w:numPr>
+          <w:numId w:val="0"/>
+        </w:numPr>
+        <w:ind w:leftChars="0"/>
+        <w:rPr>
+          <w:rFonts w:hint="eastAsia"/>
+          <w:lang w:val="en-US" w:eastAsia="zh-CN"/>
+        </w:rPr>
+      </w:pPr>
+      <w:r>
+        <w:rPr>
+          <w:rFonts w:hint="eastAsia"/>
+          <w:lang w:val="en-US" w:eastAsia="zh-CN"/>
+        </w:rPr>
+        <w:t xml:space="preserve">    排课步骤状态</w:t>
+      </w:r>
+    </w:p>
+    <w:p>
+      <w:pPr>
+        <w:numPr>
+          <w:ilvl w:val="0"/>
+          <w:numId w:val="8"/>
+        </w:numPr>
+        <w:ind w:left="420" w:leftChars="0" w:firstLine="0" w:firstLineChars="0"/>
+        <w:rPr>
+          <w:rFonts w:hint="eastAsia"/>
+          <w:lang w:val="en-US" w:eastAsia="zh-CN"/>
+        </w:rPr>
+      </w:pPr>
+      <w:r>
+        <w:rPr>
+          <w:rFonts w:hint="eastAsia"/>
+          <w:lang w:val="en-US" w:eastAsia="zh-CN"/>
+        </w:rPr>
+        <w:t>start arrange: 将排课步骤切为“start arrange”</w:t>
+      </w:r>
+    </w:p>
+    <w:p>
+      <w:pPr>
+        <w:numPr>
+          <w:ilvl w:val="0"/>
+          <w:numId w:val="8"/>
+        </w:numPr>
+        <w:ind w:left="420" w:leftChars="0" w:firstLine="0" w:firstLineChars="0"/>
+        <w:rPr>
+          <w:rFonts w:hint="eastAsia"/>
+          <w:lang w:val="en-US" w:eastAsia="zh-CN"/>
+        </w:rPr>
+      </w:pPr>
+      <w:r>
+        <w:rPr>
+          <w:rFonts w:hint="eastAsia"/>
+          <w:lang w:val="en-US" w:eastAsia="zh-CN"/>
+        </w:rPr>
+        <w:t>Init info：统计此次排课的信息：</w:t>
+      </w:r>
+    </w:p>
+    <w:p>
+      <w:pPr>
+        <w:numPr>
+          <w:numId w:val="0"/>
+        </w:numPr>
+        <w:ind w:left="1050" w:leftChars="400" w:hanging="210" w:hangingChars="100"/>
+        <w:rPr>
+          <w:rFonts w:hint="eastAsia"/>
+          <w:lang w:val="en-US" w:eastAsia="zh-CN"/>
+        </w:rPr>
+      </w:pPr>
+      <w:r>
+        <w:rPr>
+          <w:rFonts w:hint="eastAsia"/>
+          <w:lang w:val="en-US" w:eastAsia="zh-CN"/>
+        </w:rPr>
+        <w:t>[teacher_count,teacher_with_expect_count,total_hours_with_expect,teacher_without_expect_count, round(ave_hours_without_expect, 2),degree_count, total_courses, [degree_count_u, degree_count_p1, degree_count_p2, degree_count_d]]</w:t>
+      </w:r>
+    </w:p>
+    <w:p>
+      <w:pPr>
+        <w:numPr>
+          <w:ilvl w:val="0"/>
+          <w:numId w:val="8"/>
+        </w:numPr>
+        <w:ind w:left="420" w:leftChars="0" w:firstLine="0" w:firstLineChars="0"/>
+        <w:rPr>
+          <w:rFonts w:hint="eastAsia"/>
+          <w:lang w:val="en-US" w:eastAsia="zh-CN"/>
+        </w:rPr>
+      </w:pPr>
+      <w:r>
+        <w:rPr>
+          <w:rFonts w:hint="eastAsia"/>
+          <w:lang w:val="en-US" w:eastAsia="zh-CN"/>
+        </w:rPr>
+        <w:t>arrange main：排课主逻辑</w:t>
+      </w:r>
+    </w:p>
+    <w:p>
+      <w:pPr>
+        <w:numPr>
+          <w:ilvl w:val="0"/>
+          <w:numId w:val="9"/>
+        </w:numPr>
+        <w:ind w:left="1265" w:leftChars="0" w:hanging="425" w:firstLineChars="0"/>
+        <w:rPr>
+          <w:rFonts w:hint="eastAsia"/>
+          <w:lang w:val="en-US" w:eastAsia="zh-CN"/>
+        </w:rPr>
+      </w:pPr>
+      <w:r>
+        <w:rPr>
+          <w:rFonts w:hint="eastAsia"/>
+          <w:lang w:val="en-US" w:eastAsia="zh-CN"/>
+        </w:rPr>
+        <w:t>初始化教师信息字典用于之后的排课。teacher_1 &amp; teacher_2 两个。一个是两学期的统计数据，一个是数字id和中文的对照关系</w:t>
+      </w:r>
+    </w:p>
+    <w:p>
+      <w:pPr>
+        <w:numPr>
+          <w:ilvl w:val="0"/>
+          <w:numId w:val="9"/>
+        </w:numPr>
+        <w:ind w:left="1265" w:leftChars="0" w:hanging="425" w:firstLineChars="0"/>
+        <w:rPr>
+          <w:rFonts w:hint="eastAsia"/>
+          <w:lang w:val="en-US" w:eastAsia="zh-CN"/>
+        </w:rPr>
+      </w:pPr>
+      <w:r>
+        <w:rPr>
+          <w:rFonts w:hint="eastAsia"/>
+          <w:lang w:val="en-US" w:eastAsia="zh-CN"/>
+        </w:rPr>
+        <w:t>初始化第一，第二学期的总的统计信息total_hours &amp; total_degrees. 对学期平均取整（和教师的学期期望相关）</w:t>
+      </w:r>
+    </w:p>
+    <w:p>
+      <w:pPr>
+        <w:numPr>
+          <w:ilvl w:val="0"/>
+          <w:numId w:val="9"/>
+        </w:numPr>
+        <w:ind w:left="1265" w:leftChars="0" w:hanging="425" w:firstLineChars="0"/>
+        <w:rPr>
+          <w:rFonts w:hint="eastAsia"/>
+          <w:lang w:val="en-US" w:eastAsia="zh-CN"/>
+        </w:rPr>
+      </w:pPr>
+      <w:r>
+        <w:rPr>
+          <w:rFonts w:hint="eastAsia"/>
+          <w:lang w:val="en-US" w:eastAsia="zh-CN"/>
+        </w:rPr>
+        <w:t>基于教师的期望学时计算出一个期望上课学时（1个学分对应18学时）</w:t>
+      </w:r>
+    </w:p>
+    <w:p>
+      <w:pPr>
+        <w:numPr>
+          <w:ilvl w:val="0"/>
+          <w:numId w:val="9"/>
+        </w:numPr>
+        <w:ind w:left="1265" w:leftChars="0" w:hanging="425" w:firstLineChars="0"/>
+        <w:rPr>
+          <w:rFonts w:hint="eastAsia"/>
+          <w:lang w:val="en-US" w:eastAsia="zh-CN"/>
+        </w:rPr>
+      </w:pPr>
+      <w:r>
+        <w:rPr>
+          <w:rFonts w:hint="eastAsia"/>
+          <w:highlight w:val="yellow"/>
+          <w:lang w:val="en-US" w:eastAsia="zh-CN"/>
+        </w:rPr>
+        <w:t>筛选第一步</w:t>
+      </w:r>
+      <w:r>
+        <w:rPr>
+          <w:rFonts w:hint="eastAsia"/>
+          <w:lang w:val="en-US" w:eastAsia="zh-CN"/>
+        </w:rPr>
+        <w:t>：将那些只有一个老师申报的课程分给该老师。</w:t>
+      </w:r>
+    </w:p>
+    <w:p>
+      <w:pPr>
+        <w:numPr>
+          <w:ilvl w:val="0"/>
+          <w:numId w:val="9"/>
+        </w:numPr>
+        <w:ind w:left="1265" w:leftChars="0" w:hanging="425" w:firstLineChars="0"/>
+        <w:rPr>
+          <w:rFonts w:hint="eastAsia"/>
+          <w:lang w:val="en-US" w:eastAsia="zh-CN"/>
+        </w:rPr>
+      </w:pPr>
+      <w:r>
+        <w:rPr>
+          <w:rFonts w:hint="eastAsia"/>
+          <w:highlight w:val="yellow"/>
+          <w:lang w:val="en-US" w:eastAsia="zh-CN"/>
+        </w:rPr>
+        <w:t>筛选第二步</w:t>
+      </w:r>
+      <w:r>
+        <w:rPr>
+          <w:rFonts w:hint="eastAsia"/>
+          <w:lang w:val="en-US" w:eastAsia="zh-CN"/>
+        </w:rPr>
+        <w:t>：难度均衡</w:t>
+      </w:r>
+    </w:p>
+    <w:p>
+      <w:pPr>
+        <w:numPr>
+          <w:ilvl w:val="0"/>
+          <w:numId w:val="9"/>
+        </w:numPr>
+        <w:ind w:left="1265" w:leftChars="0" w:hanging="425" w:firstLineChars="0"/>
+        <w:rPr>
+          <w:rFonts w:hint="eastAsia"/>
+          <w:lang w:val="en-US" w:eastAsia="zh-CN"/>
+        </w:rPr>
+      </w:pPr>
+      <w:r>
+        <w:rPr>
+          <w:rFonts w:hint="eastAsia"/>
+          <w:highlight w:val="yellow"/>
+          <w:lang w:val="en-US" w:eastAsia="zh-CN"/>
+        </w:rPr>
+        <w:t>筛选第三步</w:t>
+      </w:r>
+      <w:r>
+        <w:rPr>
+          <w:rFonts w:hint="eastAsia"/>
+          <w:lang w:val="en-US" w:eastAsia="zh-CN"/>
+        </w:rPr>
+        <w:t>：学时均衡</w:t>
+      </w:r>
+    </w:p>
+    <w:p>
+      <w:pPr>
+        <w:numPr>
+          <w:ilvl w:val="0"/>
+          <w:numId w:val="9"/>
+        </w:numPr>
+        <w:ind w:left="1265" w:leftChars="0" w:hanging="425" w:firstLineChars="0"/>
+        <w:rPr>
+          <w:rFonts w:hint="eastAsia"/>
+          <w:lang w:val="en-US" w:eastAsia="zh-CN"/>
+        </w:rPr>
+      </w:pPr>
+      <w:r>
+        <w:rPr>
+          <w:rFonts w:hint="eastAsia"/>
+          <w:lang w:val="en-US" w:eastAsia="zh-CN"/>
+        </w:rPr>
+        <w:t>将数据存入数据库</w:t>
+      </w:r>
+      <w:bookmarkStart w:id="0" w:name="_GoBack"/>
+      <w:bookmarkEnd w:id="0"/>
+    </w:p>
+    <w:p>
+      <w:pPr>
+        <w:numPr>
+          <w:numId w:val="0"/>
+        </w:numPr>
+        <w:rPr>
+          <w:rFonts w:hint="eastAsia"/>
+          <w:lang w:val="en-US" w:eastAsia="zh-CN"/>
+        </w:rPr>
+      </w:pPr>
+      <w:r>
+        <w:rPr>
+          <w:rFonts w:hint="eastAsia"/>
+          <w:lang w:val="en-US" w:eastAsia="zh-CN"/>
+        </w:rPr>
+        <w:t>难度均衡（以学期为单位）：</w:t>
+      </w:r>
+    </w:p>
+    <w:p>
+      <w:pPr>
+        <w:numPr>
+          <w:ilvl w:val="0"/>
+          <w:numId w:val="10"/>
+        </w:numPr>
+        <w:ind w:left="0" w:leftChars="0" w:firstLine="425" w:firstLineChars="0"/>
+        <w:rPr>
+          <w:rFonts w:hint="eastAsia"/>
+          <w:lang w:val="en-US" w:eastAsia="zh-CN"/>
+        </w:rPr>
+      </w:pPr>
+      <w:r>
+        <w:rPr>
+          <w:rFonts w:hint="eastAsia"/>
+          <w:lang w:val="en-US" w:eastAsia="zh-CN"/>
+        </w:rPr>
+        <w:t>取出高能度课程（8,9,10）</w:t>
+      </w:r>
+    </w:p>
+    <w:p>
+      <w:pPr>
+        <w:numPr>
+          <w:ilvl w:val="0"/>
+          <w:numId w:val="10"/>
+        </w:numPr>
+        <w:ind w:left="0" w:leftChars="0" w:firstLine="425" w:firstLineChars="0"/>
+        <w:rPr>
+          <w:rFonts w:hint="eastAsia"/>
+          <w:lang w:val="en-US" w:eastAsia="zh-CN"/>
+        </w:rPr>
+      </w:pPr>
+      <w:r>
+        <w:rPr>
+          <w:rFonts w:hint="eastAsia"/>
+          <w:highlight w:val="yellow"/>
+          <w:lang w:val="en-US" w:eastAsia="zh-CN"/>
+        </w:rPr>
+        <w:t>处理一</w:t>
+      </w:r>
+      <w:r>
+        <w:rPr>
+          <w:rFonts w:hint="eastAsia"/>
+          <w:lang w:val="en-US" w:eastAsia="zh-CN"/>
+        </w:rPr>
+        <w:t>：难度为8,9,10的课程sort_new_1：先学时大小再老师个数。按学时从大到小排序，然后在按教师从多到少排序。最终获得high_degree_course，难度从大到小，同一难度学时从大到小，同一学时教师个数从多到少</w:t>
+      </w:r>
+    </w:p>
+    <w:p>
+      <w:pPr>
+        <w:numPr>
+          <w:ilvl w:val="0"/>
+          <w:numId w:val="10"/>
+        </w:numPr>
+        <w:ind w:left="0" w:leftChars="0" w:firstLine="425" w:firstLineChars="0"/>
+        <w:rPr>
+          <w:rFonts w:hint="eastAsia"/>
+          <w:lang w:val="en-US" w:eastAsia="zh-CN"/>
+        </w:rPr>
+      </w:pPr>
+      <w:r>
+        <w:rPr>
+          <w:rFonts w:hint="eastAsia"/>
+          <w:highlight w:val="yellow"/>
+          <w:lang w:val="en-US" w:eastAsia="zh-CN"/>
+        </w:rPr>
+        <w:t>处理二</w:t>
+      </w:r>
+      <w:r>
+        <w:rPr>
+          <w:rFonts w:hint="eastAsia"/>
+          <w:lang w:val="en-US" w:eastAsia="zh-CN"/>
+        </w:rPr>
+        <w:t>：遍历所有高难度课程，遍历该课程当中的所有教师。统计所有老师已分配的高难度课程数。如果都没有高难度课程：sort_new_2：先available学时 再 available难度；先按各教师剩余期望学时从大到小排序，相同剩余学时的按剩余期望难度排序。最终获得，教师顺序current_list，如果第一个教师目前学时没有超出期望，将课程分配给ta。如果要求老师大于1，继续step3. 如果第一个教师目前学时超出期望学时，那之后的教师也将全部超出期望，强制把课程安排给前n（n=课程期望教师数）个老师。</w:t>
+      </w:r>
+    </w:p>
+    <w:p>
+      <w:pPr>
+        <w:numPr>
+          <w:numId w:val="0"/>
+        </w:numPr>
+        <w:rPr>
+          <w:rFonts w:hint="eastAsia"/>
+          <w:lang w:val="en-US" w:eastAsia="zh-CN"/>
+        </w:rPr>
+      </w:pPr>
+      <w:r>
+        <w:rPr>
+          <w:rFonts w:hint="eastAsia"/>
+          <w:lang w:val="en-US" w:eastAsia="zh-CN"/>
+        </w:rPr>
+        <w:t>学时均衡：</w:t>
+      </w:r>
+    </w:p>
+    <w:p>
+      <w:pPr>
+        <w:numPr>
+          <w:ilvl w:val="0"/>
+          <w:numId w:val="11"/>
+        </w:numPr>
+        <w:ind w:left="845" w:leftChars="0" w:hanging="425" w:firstLineChars="0"/>
+        <w:rPr>
+          <w:rFonts w:hint="eastAsia"/>
+          <w:lang w:val="en-US" w:eastAsia="zh-CN"/>
+        </w:rPr>
+      </w:pPr>
+      <w:r>
+        <w:rPr>
+          <w:rFonts w:hint="eastAsia"/>
+          <w:lang w:val="en-US" w:eastAsia="zh-CN"/>
+        </w:rPr>
+        <w:t>遍历所有还没有被安排的课程</w:t>
+      </w:r>
+    </w:p>
+    <w:p>
+      <w:pPr>
+        <w:numPr>
+          <w:ilvl w:val="0"/>
+          <w:numId w:val="11"/>
+        </w:numPr>
+        <w:ind w:left="845" w:leftChars="0" w:hanging="425" w:firstLineChars="0"/>
+        <w:rPr>
+          <w:rFonts w:hint="eastAsia"/>
+          <w:lang w:val="en-US" w:eastAsia="zh-CN"/>
+        </w:rPr>
+      </w:pPr>
+      <w:r>
+        <w:rPr>
+          <w:rFonts w:hint="eastAsia"/>
+          <w:lang w:val="en-US" w:eastAsia="zh-CN"/>
+        </w:rPr>
+        <w:t>sort_new_2：先available学时 再 available难度。</w:t>
+      </w:r>
+    </w:p>
+    <w:p>
+      <w:pPr>
+        <w:numPr>
+          <w:ilvl w:val="0"/>
+          <w:numId w:val="11"/>
+        </w:numPr>
+        <w:ind w:left="845" w:leftChars="0" w:hanging="425" w:firstLineChars="0"/>
+        <w:rPr>
+          <w:rFonts w:hint="eastAsia"/>
+          <w:lang w:val="en-US" w:eastAsia="zh-CN"/>
+        </w:rPr>
+      </w:pPr>
+      <w:r>
+        <w:rPr>
+          <w:rFonts w:hint="eastAsia"/>
+          <w:lang w:val="en-US" w:eastAsia="zh-CN"/>
+        </w:rPr>
+        <w:t>将课程安排给前n（n=课程期望教师数）个老师。</w:t>
       </w:r>
     </w:p>
     <w:sectPr>
@@ -1398,6 +1932,40 @@
 <file path=word/numbering.xml><?xml version="1.0" encoding="utf-8"?>
 <w:numbering xmlns:wpc="http://schemas.microsoft.com/office/word/2010/wordprocessingCanvas" xmlns:mc="http://schemas.openxmlformats.org/markup-compatibility/2006" xmlns:o="urn:schemas-microsoft-com:office:office" xmlns:r="http://schemas.openxmlformats.org/officeDocument/2006/relationships" xmlns:m="http://schemas.openxmlformats.org/officeDocument/2006/math" xmlns:v="urn:schemas-microsoft-com:vml" xmlns:wp14="http://schemas.microsoft.com/office/word/2010/wordprocessingDrawing" xmlns:wp="http://schemas.openxmlformats.org/drawingml/2006/wordprocessingDrawing" xmlns:w10="urn:schemas-microsoft-com:office:word" xmlns:w="http://schemas.openxmlformats.org/wordprocessingml/2006/main" xmlns:w14="http://schemas.microsoft.com/office/word/2010/wordml" xmlns:wpg="http://schemas.microsoft.com/office/word/2010/wordprocessingGroup" xmlns:wpi="http://schemas.microsoft.com/office/word/2010/wordprocessingInk" xmlns:wne="http://schemas.microsoft.com/office/word/2006/wordml" xmlns:wps="http://schemas.microsoft.com/office/word/2010/wordprocessingShape" mc:Ignorable="w14 wp14">
   <w:abstractNum w:abstractNumId="0">
+    <w:nsid w:val="82A9B80E"/>
+    <w:multiLevelType w:val="singleLevel"/>
+    <w:tmpl w:val="82A9B80E"/>
+    <w:lvl w:ilvl="0" w:tentative="0">
+      <w:start w:val="1"/>
+      <w:numFmt w:val="decimal"/>
+      <w:lvlText w:val="%1."/>
+      <w:lvlJc w:val="left"/>
+      <w:pPr>
+        <w:ind w:left="425" w:hanging="425"/>
+      </w:pPr>
+      <w:rPr>
+        <w:rFonts w:hint="default"/>
+      </w:rPr>
+    </w:lvl>
+  </w:abstractNum>
+  <w:abstractNum w:abstractNumId="1">
+    <w:nsid w:val="C1A76F9F"/>
+    <w:multiLevelType w:val="singleLevel"/>
+    <w:tmpl w:val="C1A76F9F"/>
+    <w:lvl w:ilvl="0" w:tentative="0">
+      <w:start w:val="1"/>
+      <w:numFmt w:val="decimal"/>
+      <w:lvlText w:val="%1."/>
+      <w:lvlJc w:val="left"/>
+      <w:pPr>
+        <w:ind w:left="425" w:hanging="425"/>
+      </w:pPr>
+      <w:rPr>
+        <w:rFonts w:hint="default"/>
+      </w:rPr>
+    </w:lvl>
+  </w:abstractNum>
+  <w:abstractNum w:abstractNumId="2">
     <w:nsid w:val="CAB9AEF2"/>
     <w:multiLevelType w:val="singleLevel"/>
     <w:tmpl w:val="CAB9AEF2"/>
@@ -1414,7 +1982,7 @@
       </w:rPr>
     </w:lvl>
   </w:abstractNum>
-  <w:abstractNum w:abstractNumId="1">
+  <w:abstractNum w:abstractNumId="3">
     <w:nsid w:val="D3D8C386"/>
     <w:multiLevelType w:val="singleLevel"/>
     <w:tmpl w:val="D3D8C386"/>
@@ -1431,7 +1999,24 @@
       </w:rPr>
     </w:lvl>
   </w:abstractNum>
-  <w:abstractNum w:abstractNumId="2">
+  <w:abstractNum w:abstractNumId="4">
+    <w:nsid w:val="D6813C77"/>
+    <w:multiLevelType w:val="singleLevel"/>
+    <w:tmpl w:val="D6813C77"/>
+    <w:lvl w:ilvl="0" w:tentative="0">
+      <w:start w:val="1"/>
+      <w:numFmt w:val="lowerLetter"/>
+      <w:lvlText w:val="%1."/>
+      <w:lvlJc w:val="left"/>
+      <w:pPr>
+        <w:ind w:left="425" w:hanging="425"/>
+      </w:pPr>
+      <w:rPr>
+        <w:rFonts w:hint="default"/>
+      </w:rPr>
+    </w:lvl>
+  </w:abstractNum>
+  <w:abstractNum w:abstractNumId="5">
     <w:nsid w:val="DBA48161"/>
     <w:multiLevelType w:val="singleLevel"/>
     <w:tmpl w:val="DBA48161"/>
@@ -1448,7 +2033,7 @@
       </w:rPr>
     </w:lvl>
   </w:abstractNum>
-  <w:abstractNum w:abstractNumId="3">
+  <w:abstractNum w:abstractNumId="6">
     <w:nsid w:val="07303A57"/>
     <w:multiLevelType w:val="singleLevel"/>
     <w:tmpl w:val="07303A57"/>
@@ -1465,7 +2050,7 @@
       </w:rPr>
     </w:lvl>
   </w:abstractNum>
-  <w:abstractNum w:abstractNumId="4">
+  <w:abstractNum w:abstractNumId="7">
     <w:nsid w:val="225F9C48"/>
     <w:multiLevelType w:val="singleLevel"/>
     <w:tmpl w:val="225F9C48"/>
@@ -1482,7 +2067,22 @@
       </w:rPr>
     </w:lvl>
   </w:abstractNum>
-  <w:abstractNum w:abstractNumId="5">
+  <w:abstractNum w:abstractNumId="8">
+    <w:nsid w:val="3C927D72"/>
+    <w:multiLevelType w:val="singleLevel"/>
+    <w:tmpl w:val="3C927D72"/>
+    <w:lvl w:ilvl="0" w:tentative="0">
+      <w:start w:val="1"/>
+      <w:numFmt w:val="decimal"/>
+      <w:suff w:val="nothing"/>
+      <w:lvlText w:val="%1）"/>
+      <w:lvlJc w:val="left"/>
+      <w:pPr>
+        <w:ind w:left="420" w:leftChars="0" w:firstLine="0" w:firstLineChars="0"/>
+      </w:pPr>
+    </w:lvl>
+  </w:abstractNum>
+  <w:abstractNum w:abstractNumId="9">
     <w:nsid w:val="4521447D"/>
     <w:multiLevelType w:val="singleLevel"/>
     <w:tmpl w:val="4521447D"/>
@@ -1499,23 +2099,55 @@
       </w:rPr>
     </w:lvl>
   </w:abstractNum>
+  <w:abstractNum w:abstractNumId="10">
+    <w:nsid w:val="7C47ADD2"/>
+    <w:multiLevelType w:val="singleLevel"/>
+    <w:tmpl w:val="7C47ADD2"/>
+    <w:lvl w:ilvl="0" w:tentative="0">
+      <w:start w:val="1"/>
+      <w:numFmt w:val="bullet"/>
+      <w:lvlText w:val=""/>
+      <w:lvlJc w:val="left"/>
+      <w:pPr>
+        <w:ind w:left="420" w:hanging="420"/>
+      </w:pPr>
+      <w:rPr>
+        <w:rFonts w:hint="default" w:ascii="Wingdings" w:hAnsi="Wingdings"/>
+      </w:rPr>
+    </w:lvl>
+  </w:abstractNum>
   <w:num w:numId="1">
+    <w:abstractNumId w:val="3"/>
+  </w:num>
+  <w:num w:numId="2">
+    <w:abstractNumId w:val="6"/>
+  </w:num>
+  <w:num w:numId="3">
+    <w:abstractNumId w:val="2"/>
+  </w:num>
+  <w:num w:numId="4">
+    <w:abstractNumId w:val="5"/>
+  </w:num>
+  <w:num w:numId="5">
+    <w:abstractNumId w:val="7"/>
+  </w:num>
+  <w:num w:numId="6">
+    <w:abstractNumId w:val="9"/>
+  </w:num>
+  <w:num w:numId="7">
+    <w:abstractNumId w:val="10"/>
+  </w:num>
+  <w:num w:numId="8">
+    <w:abstractNumId w:val="8"/>
+  </w:num>
+  <w:num w:numId="9">
+    <w:abstractNumId w:val="4"/>
+  </w:num>
+  <w:num w:numId="10">
     <w:abstractNumId w:val="1"/>
   </w:num>
-  <w:num w:numId="2">
-    <w:abstractNumId w:val="3"/>
-  </w:num>
-  <w:num w:numId="3">
+  <w:num w:numId="11">
     <w:abstractNumId w:val="0"/>
-  </w:num>
-  <w:num w:numId="4">
-    <w:abstractNumId w:val="2"/>
-  </w:num>
-  <w:num w:numId="5">
-    <w:abstractNumId w:val="4"/>
-  </w:num>
-  <w:num w:numId="6">
-    <w:abstractNumId w:val="5"/>
   </w:num>
 </w:numbering>
 </file>
@@ -1629,7 +2261,7 @@
     <w:lsdException w:unhideWhenUsed="0" w:uiPriority="0" w:semiHidden="0" w:name="HTML Code"/>
     <w:lsdException w:unhideWhenUsed="0" w:uiPriority="0" w:semiHidden="0" w:name="HTML Definition"/>
     <w:lsdException w:unhideWhenUsed="0" w:uiPriority="0" w:semiHidden="0" w:name="HTML Keyboard"/>
-    <w:lsdException w:unhideWhenUsed="0" w:uiPriority="0" w:semiHidden="0" w:name="HTML Preformatted"/>
+    <w:lsdException w:qFormat="1" w:unhideWhenUsed="0" w:uiPriority="0" w:semiHidden="0" w:name="HTML Preformatted"/>
     <w:lsdException w:unhideWhenUsed="0" w:uiPriority="0" w:semiHidden="0" w:name="HTML Sample"/>
     <w:lsdException w:unhideWhenUsed="0" w:uiPriority="0" w:semiHidden="0" w:name="HTML Typewriter"/>
     <w:lsdException w:unhideWhenUsed="0" w:uiPriority="0" w:semiHidden="0" w:name="HTML Variable"/>
@@ -1854,6 +2486,7 @@
   <w:style w:type="paragraph" w:styleId="4">
     <w:name w:val="HTML Preformatted"/>
     <w:basedOn w:val="1"/>
+    <w:qFormat/>
     <w:uiPriority w:val="0"/>
     <w:pPr>
       <w:tabs>

</xml_diff>

<commit_message>
update 0327 1. copy data to history table 2. js code confirm
</commit_message>
<xml_diff>
--- a/模块图_ver1_0323.docx
+++ b/模块图_ver1_0323.docx
@@ -952,6 +952,7 @@
     <w:p>
       <w:pPr>
         <w:numPr>
+          <w:ilvl w:val="0"/>
           <w:numId w:val="0"/>
         </w:numPr>
         <w:tabs>
@@ -974,6 +975,7 @@
     <w:p>
       <w:pPr>
         <w:numPr>
+          <w:ilvl w:val="0"/>
           <w:numId w:val="0"/>
         </w:numPr>
         <w:tabs>
@@ -1008,23 +1010,1195 @@
           <w:lang w:val="en-US" w:eastAsia="zh-CN"/>
         </w:rPr>
       </w:pPr>
+    </w:p>
+    <w:p>
+      <w:pPr>
+        <w:pStyle w:val="3"/>
+        <w:rPr>
+          <w:rFonts w:hint="eastAsia"/>
+          <w:lang w:val="en-US" w:eastAsia="zh-CN"/>
+        </w:rPr>
+      </w:pPr>
+      <w:r>
+        <w:rPr>
+          <w:rFonts w:hint="eastAsia"/>
+          <w:lang w:val="en-US" w:eastAsia="zh-CN"/>
+        </w:rPr>
+        <w:t>教务员</w:t>
+      </w:r>
+    </w:p>
+    <w:p>
+      <w:pPr>
+        <w:numPr>
+          <w:ilvl w:val="0"/>
+          <w:numId w:val="0"/>
+        </w:numPr>
+        <w:ind w:leftChars="0"/>
+        <w:rPr>
+          <w:rFonts w:hint="eastAsia"/>
+          <w:lang w:val="en-US" w:eastAsia="zh-CN"/>
+        </w:rPr>
+      </w:pPr>
+      <w:r>
+        <w:rPr>
+          <w:rFonts w:hint="eastAsia"/>
+          <w:lang w:val="en-US" w:eastAsia="zh-CN"/>
+        </w:rPr>
+        <w:t>Info_Manage/templates/teacher_manage.html</w:t>
+      </w:r>
+    </w:p>
+    <w:p>
+      <w:pPr>
+        <w:numPr>
+          <w:ilvl w:val="0"/>
+          <w:numId w:val="5"/>
+        </w:numPr>
+        <w:ind w:left="425" w:leftChars="0" w:hanging="425" w:firstLineChars="0"/>
+        <w:rPr>
+          <w:rFonts w:hint="eastAsia"/>
+          <w:lang w:val="en-US" w:eastAsia="zh-CN"/>
+        </w:rPr>
+      </w:pPr>
+      <w:r>
+        <w:rPr>
+          <w:rFonts w:hint="eastAsia"/>
+          <w:lang w:val="en-US" w:eastAsia="zh-CN"/>
+        </w:rPr>
+        <w:t>当前排课学期（静态文本）</w:t>
+      </w:r>
+    </w:p>
+    <w:p>
+      <w:pPr>
+        <w:numPr>
+          <w:ilvl w:val="0"/>
+          <w:numId w:val="5"/>
+        </w:numPr>
+        <w:ind w:left="425" w:leftChars="0" w:hanging="425" w:firstLineChars="0"/>
+        <w:rPr>
+          <w:rFonts w:hint="eastAsia"/>
+          <w:lang w:val="en-US" w:eastAsia="zh-CN"/>
+        </w:rPr>
+      </w:pPr>
+      <w:r>
+        <w:rPr>
+          <w:rFonts w:hint="eastAsia"/>
+          <w:lang w:val="en-US" w:eastAsia="zh-CN"/>
+        </w:rPr>
+        <w:t>教师选课信息统计（静态文本）</w:t>
+      </w:r>
+    </w:p>
+    <w:p>
+      <w:pPr>
+        <w:numPr>
+          <w:ilvl w:val="0"/>
+          <w:numId w:val="5"/>
+        </w:numPr>
+        <w:ind w:left="425" w:leftChars="0" w:hanging="425" w:firstLineChars="0"/>
+        <w:rPr>
+          <w:rFonts w:hint="eastAsia"/>
+          <w:lang w:val="en-US" w:eastAsia="zh-CN"/>
+        </w:rPr>
+      </w:pPr>
+      <w:r>
+        <w:rPr>
+          <w:rFonts w:hint="eastAsia"/>
+          <w:lang w:val="en-US" w:eastAsia="zh-CN"/>
+        </w:rPr>
+        <w:t>教师选课状态表格（表格）</w:t>
+      </w:r>
+    </w:p>
+    <w:p>
+      <w:pPr>
+        <w:numPr>
+          <w:ilvl w:val="0"/>
+          <w:numId w:val="5"/>
+        </w:numPr>
+        <w:ind w:left="425" w:leftChars="0" w:hanging="425" w:firstLineChars="0"/>
+        <w:rPr>
+          <w:rFonts w:hint="eastAsia"/>
+          <w:lang w:val="en-US" w:eastAsia="zh-CN"/>
+        </w:rPr>
+      </w:pPr>
+      <w:r>
+        <w:rPr>
+          <w:rFonts w:hint="eastAsia"/>
+          <w:lang w:val="en-US" w:eastAsia="zh-CN"/>
+        </w:rPr>
+        <w:t>教师信息导入（按钮）</w:t>
+      </w:r>
+    </w:p>
+    <w:p>
+      <w:pPr>
+        <w:numPr>
+          <w:ilvl w:val="0"/>
+          <w:numId w:val="5"/>
+        </w:numPr>
+        <w:ind w:left="425" w:leftChars="0" w:hanging="425" w:firstLineChars="0"/>
+        <w:rPr>
+          <w:rFonts w:hint="eastAsia"/>
+          <w:lang w:val="en-US" w:eastAsia="zh-CN"/>
+        </w:rPr>
+      </w:pPr>
+      <w:r>
+        <w:rPr>
+          <w:rFonts w:hint="eastAsia"/>
+          <w:lang w:val="en-US" w:eastAsia="zh-CN"/>
+        </w:rPr>
+        <w:t>编辑教师信息（按钮）针对2</w:t>
+      </w:r>
+    </w:p>
+    <w:p>
+      <w:pPr>
+        <w:numPr>
+          <w:ilvl w:val="0"/>
+          <w:numId w:val="5"/>
+        </w:numPr>
+        <w:ind w:left="425" w:leftChars="0" w:hanging="425" w:firstLineChars="0"/>
+        <w:rPr>
+          <w:rFonts w:hint="eastAsia"/>
+          <w:lang w:val="en-US" w:eastAsia="zh-CN"/>
+        </w:rPr>
+      </w:pPr>
+      <w:r>
+        <w:rPr>
+          <w:rFonts w:hint="eastAsia"/>
+          <w:lang w:val="en-US" w:eastAsia="zh-CN"/>
+        </w:rPr>
+        <w:t>代理申报导入（按钮）</w:t>
+      </w:r>
+    </w:p>
+    <w:p>
+      <w:pPr>
+        <w:numPr>
+          <w:numId w:val="0"/>
+        </w:numPr>
+        <w:ind w:leftChars="0"/>
+        <w:rPr>
+          <w:rFonts w:hint="eastAsia"/>
+          <w:lang w:val="en-US" w:eastAsia="zh-CN"/>
+        </w:rPr>
+      </w:pPr>
+      <w:r>
+        <w:rPr>
+          <w:rFonts w:hint="eastAsia"/>
+          <w:lang w:val="en-US" w:eastAsia="zh-CN"/>
+        </w:rPr>
+        <w:t>前端：</w:t>
+      </w:r>
+    </w:p>
+    <w:p>
+      <w:pPr>
+        <w:numPr>
+          <w:numId w:val="0"/>
+        </w:numPr>
+        <w:ind w:leftChars="0"/>
+        <w:rPr>
+          <w:rFonts w:hint="eastAsia"/>
+          <w:lang w:val="en-US" w:eastAsia="zh-CN"/>
+        </w:rPr>
+      </w:pPr>
+      <w:r>
+        <w:rPr>
+          <w:rFonts w:hint="eastAsia"/>
+          <w:lang w:val="en-US" w:eastAsia="zh-CN"/>
+        </w:rPr>
+        <w:t>Info_Manage/static/info_manage/info_manage_teacher.js</w:t>
+      </w:r>
+    </w:p>
+    <w:p>
+      <w:pPr>
+        <w:numPr>
+          <w:ilvl w:val="0"/>
+          <w:numId w:val="6"/>
+        </w:numPr>
+        <w:ind w:left="420" w:leftChars="0" w:hanging="420" w:firstLineChars="0"/>
+        <w:rPr>
+          <w:rFonts w:hint="eastAsia"/>
+          <w:lang w:val="en-US" w:eastAsia="zh-CN"/>
+        </w:rPr>
+      </w:pPr>
+      <w:r>
+        <w:rPr>
+          <w:rFonts w:hint="eastAsia"/>
+          <w:lang w:val="en-US" w:eastAsia="zh-CN"/>
+        </w:rPr>
+        <w:t>1-11   初始化教师信息表格（表格3）</w:t>
+      </w:r>
+    </w:p>
+    <w:p>
+      <w:pPr>
+        <w:numPr>
+          <w:ilvl w:val="0"/>
+          <w:numId w:val="6"/>
+        </w:numPr>
+        <w:ind w:left="420" w:leftChars="0" w:hanging="420" w:firstLineChars="0"/>
+        <w:rPr>
+          <w:rFonts w:hint="eastAsia"/>
+          <w:lang w:val="en-US" w:eastAsia="zh-CN"/>
+        </w:rPr>
+      </w:pPr>
+      <w:r>
+        <w:rPr>
+          <w:rFonts w:hint="eastAsia"/>
+          <w:lang w:val="en-US" w:eastAsia="zh-CN"/>
+        </w:rPr>
+        <w:t>13-21  表格3选中，取消选中特效</w:t>
+      </w:r>
+    </w:p>
+    <w:p>
+      <w:pPr>
+        <w:numPr>
+          <w:ilvl w:val="0"/>
+          <w:numId w:val="6"/>
+        </w:numPr>
+        <w:ind w:left="420" w:leftChars="0" w:hanging="420" w:firstLineChars="0"/>
+        <w:rPr>
+          <w:rFonts w:hint="eastAsia"/>
+          <w:lang w:val="en-US" w:eastAsia="zh-CN"/>
+        </w:rPr>
+      </w:pPr>
+      <w:r>
+        <w:rPr>
+          <w:rFonts w:hint="eastAsia"/>
+          <w:lang w:val="en-US" w:eastAsia="zh-CN"/>
+        </w:rPr>
+        <w:t>23-31  table_course暂无作用</w:t>
+      </w:r>
+    </w:p>
+    <w:p>
+      <w:pPr>
+        <w:numPr>
+          <w:ilvl w:val="0"/>
+          <w:numId w:val="6"/>
+        </w:numPr>
+        <w:ind w:left="420" w:leftChars="0" w:hanging="420" w:firstLineChars="0"/>
+        <w:rPr>
+          <w:rFonts w:hint="eastAsia"/>
+          <w:lang w:val="en-US" w:eastAsia="zh-CN"/>
+        </w:rPr>
+      </w:pPr>
+      <w:r>
+        <w:rPr>
+          <w:rFonts w:hint="eastAsia"/>
+          <w:lang w:val="en-US" w:eastAsia="zh-CN"/>
+        </w:rPr>
+        <w:t>33-35  删除行 以无作用</w:t>
+      </w:r>
+    </w:p>
+    <w:p>
+      <w:pPr>
+        <w:numPr>
+          <w:ilvl w:val="0"/>
+          <w:numId w:val="6"/>
+        </w:numPr>
+        <w:ind w:left="420" w:leftChars="0" w:hanging="420" w:firstLineChars="0"/>
+        <w:rPr>
+          <w:rFonts w:hint="eastAsia"/>
+          <w:lang w:val="en-US" w:eastAsia="zh-CN"/>
+        </w:rPr>
+      </w:pPr>
+      <w:r>
+        <w:rPr>
+          <w:rFonts w:hint="eastAsia"/>
+          <w:lang w:val="en-US" w:eastAsia="zh-CN"/>
+        </w:rPr>
+        <w:t>37-50  edit_table 选中教师信息</w:t>
+      </w:r>
+    </w:p>
+    <w:p>
+      <w:pPr>
+        <w:numPr>
+          <w:ilvl w:val="0"/>
+          <w:numId w:val="6"/>
+        </w:numPr>
+        <w:ind w:left="420" w:leftChars="0" w:hanging="420" w:firstLineChars="0"/>
+        <w:rPr>
+          <w:rFonts w:hint="eastAsia"/>
+          <w:lang w:val="en-US" w:eastAsia="zh-CN"/>
+        </w:rPr>
+      </w:pPr>
+      <w:r>
+        <w:rPr>
+          <w:rFonts w:hint="eastAsia"/>
+          <w:lang w:val="en-US" w:eastAsia="zh-CN"/>
+        </w:rPr>
+        <w:t>52-82  edit_teacher_info 编辑教师信息，数据同步</w:t>
+      </w:r>
+    </w:p>
+    <w:p>
+      <w:pPr>
+        <w:numPr>
+          <w:ilvl w:val="0"/>
+          <w:numId w:val="6"/>
+        </w:numPr>
+        <w:ind w:left="420" w:leftChars="0" w:hanging="420" w:firstLineChars="0"/>
+        <w:rPr>
+          <w:rFonts w:hint="eastAsia"/>
+          <w:lang w:val="en-US" w:eastAsia="zh-CN"/>
+        </w:rPr>
+      </w:pPr>
+      <w:r>
+        <w:rPr>
+          <w:rFonts w:hint="eastAsia"/>
+          <w:lang w:val="en-US" w:eastAsia="zh-CN"/>
+        </w:rPr>
+        <w:t>84-96  add_teacher_info 添加教师信息</w:t>
+      </w:r>
+    </w:p>
+    <w:p>
+      <w:pPr>
+        <w:numPr>
+          <w:ilvl w:val="0"/>
+          <w:numId w:val="6"/>
+        </w:numPr>
+        <w:ind w:left="420" w:leftChars="0" w:hanging="420" w:firstLineChars="0"/>
+        <w:rPr>
+          <w:rFonts w:hint="eastAsia"/>
+          <w:lang w:val="en-US" w:eastAsia="zh-CN"/>
+        </w:rPr>
+      </w:pPr>
+      <w:r>
+        <w:rPr>
+          <w:rFonts w:hint="eastAsia"/>
+          <w:lang w:val="en-US" w:eastAsia="zh-CN"/>
+        </w:rPr>
+        <w:t>98-116  check_table暂无作用</w:t>
+      </w:r>
+    </w:p>
+    <w:p>
+      <w:pPr>
+        <w:numPr>
+          <w:ilvl w:val="0"/>
+          <w:numId w:val="6"/>
+        </w:numPr>
+        <w:ind w:left="420" w:leftChars="0" w:hanging="420" w:firstLineChars="0"/>
+        <w:rPr>
+          <w:rFonts w:hint="eastAsia"/>
+          <w:lang w:val="en-US" w:eastAsia="zh-CN"/>
+        </w:rPr>
+      </w:pPr>
+      <w:r>
+        <w:rPr>
+          <w:rFonts w:hint="eastAsia"/>
+          <w:lang w:val="en-US" w:eastAsia="zh-CN"/>
+        </w:rPr>
+        <w:t>127-154 导入教师信息插件</w:t>
+      </w:r>
+    </w:p>
+    <w:p>
+      <w:pPr>
+        <w:numPr>
+          <w:ilvl w:val="0"/>
+          <w:numId w:val="6"/>
+        </w:numPr>
+        <w:ind w:left="420" w:leftChars="0" w:hanging="420" w:firstLineChars="0"/>
+        <w:rPr>
+          <w:rFonts w:hint="eastAsia"/>
+          <w:lang w:val="en-US" w:eastAsia="zh-CN"/>
+        </w:rPr>
+      </w:pPr>
+      <w:r>
+        <w:rPr>
+          <w:rFonts w:hint="eastAsia"/>
+          <w:lang w:val="en-US" w:eastAsia="zh-CN"/>
+        </w:rPr>
+        <w:t>156-173  excelFile 教师信息上传1</w:t>
+      </w:r>
+    </w:p>
+    <w:p>
+      <w:pPr>
+        <w:numPr>
+          <w:ilvl w:val="0"/>
+          <w:numId w:val="6"/>
+        </w:numPr>
+        <w:ind w:left="420" w:leftChars="0" w:hanging="420" w:firstLineChars="0"/>
+        <w:rPr>
+          <w:rFonts w:hint="eastAsia"/>
+          <w:lang w:val="en-US" w:eastAsia="zh-CN"/>
+        </w:rPr>
+      </w:pPr>
+      <w:r>
+        <w:rPr>
+          <w:rFonts w:hint="eastAsia"/>
+          <w:lang w:val="en-US" w:eastAsia="zh-CN"/>
+        </w:rPr>
+        <w:t>174-191  excelFile2代理申报上传2</w:t>
+      </w:r>
+    </w:p>
+    <w:p>
+      <w:pPr>
+        <w:pStyle w:val="2"/>
+        <w:rPr>
+          <w:rFonts w:hint="eastAsia"/>
+          <w:lang w:val="en-US" w:eastAsia="zh-CN"/>
+        </w:rPr>
+      </w:pPr>
+      <w:r>
+        <w:rPr>
+          <w:rFonts w:hint="eastAsia"/>
+          <w:lang w:val="en-US" w:eastAsia="zh-CN"/>
+        </w:rPr>
+        <w:t>课程信息管理</w:t>
+      </w:r>
+    </w:p>
+    <w:p>
+      <w:pPr>
+        <w:rPr>
+          <w:rFonts w:hint="eastAsia"/>
+          <w:lang w:val="en-US" w:eastAsia="zh-CN"/>
+        </w:rPr>
+      </w:pPr>
+      <w:r>
+        <w:rPr>
+          <w:rFonts w:hint="eastAsia"/>
+          <w:lang w:val="en-US" w:eastAsia="zh-CN"/>
+        </w:rPr>
+        <w:t>Info_Manage/templates/class_manage.html</w:t>
+      </w:r>
+    </w:p>
+    <w:p>
+      <w:pPr>
+        <w:numPr>
+          <w:ilvl w:val="0"/>
+          <w:numId w:val="7"/>
+        </w:numPr>
+        <w:ind w:left="425" w:leftChars="0" w:hanging="425" w:firstLineChars="0"/>
+        <w:rPr>
+          <w:rFonts w:hint="eastAsia"/>
+          <w:lang w:val="en-US" w:eastAsia="zh-CN"/>
+        </w:rPr>
+      </w:pPr>
+      <w:r>
+        <w:rPr>
+          <w:rFonts w:hint="eastAsia"/>
+          <w:lang w:val="en-US" w:eastAsia="zh-CN"/>
+        </w:rPr>
+        <w:t>课程学位选择</w:t>
+      </w:r>
+    </w:p>
+    <w:p>
+      <w:pPr>
+        <w:numPr>
+          <w:ilvl w:val="0"/>
+          <w:numId w:val="7"/>
+        </w:numPr>
+        <w:ind w:left="425" w:leftChars="0" w:hanging="425" w:firstLineChars="0"/>
+        <w:rPr>
+          <w:rFonts w:hint="eastAsia"/>
+          <w:lang w:val="en-US" w:eastAsia="zh-CN"/>
+        </w:rPr>
+      </w:pPr>
+      <w:r>
+        <w:rPr>
+          <w:rFonts w:hint="eastAsia"/>
+          <w:lang w:val="en-US" w:eastAsia="zh-CN"/>
+        </w:rPr>
+        <w:t>学期选择</w:t>
+      </w:r>
+    </w:p>
+    <w:p>
+      <w:pPr>
+        <w:numPr>
+          <w:ilvl w:val="0"/>
+          <w:numId w:val="7"/>
+        </w:numPr>
+        <w:ind w:left="425" w:leftChars="0" w:hanging="425" w:firstLineChars="0"/>
+        <w:rPr>
+          <w:rFonts w:hint="eastAsia"/>
+          <w:lang w:val="en-US" w:eastAsia="zh-CN"/>
+        </w:rPr>
+      </w:pPr>
+      <w:r>
+        <w:rPr>
+          <w:rFonts w:hint="eastAsia"/>
+          <w:lang w:val="en-US" w:eastAsia="zh-CN"/>
+        </w:rPr>
+        <w:t>当前排课学期（静态文本）</w:t>
+      </w:r>
+    </w:p>
+    <w:p>
+      <w:pPr>
+        <w:numPr>
+          <w:ilvl w:val="0"/>
+          <w:numId w:val="7"/>
+        </w:numPr>
+        <w:ind w:left="425" w:leftChars="0" w:hanging="425" w:firstLineChars="0"/>
+        <w:rPr>
+          <w:rFonts w:hint="eastAsia"/>
+          <w:lang w:val="en-US" w:eastAsia="zh-CN"/>
+        </w:rPr>
+      </w:pPr>
+      <w:r>
+        <w:rPr>
+          <w:rFonts w:hint="eastAsia"/>
+          <w:lang w:val="en-US" w:eastAsia="zh-CN"/>
+        </w:rPr>
+        <w:t>课程被选状态统计（静态文本）</w:t>
+      </w:r>
+    </w:p>
+    <w:p>
+      <w:pPr>
+        <w:numPr>
+          <w:ilvl w:val="0"/>
+          <w:numId w:val="7"/>
+        </w:numPr>
+        <w:ind w:left="425" w:leftChars="0" w:hanging="425" w:firstLineChars="0"/>
+        <w:rPr>
+          <w:rFonts w:hint="eastAsia"/>
+          <w:lang w:val="en-US" w:eastAsia="zh-CN"/>
+        </w:rPr>
+      </w:pPr>
+      <w:r>
+        <w:rPr>
+          <w:rFonts w:hint="eastAsia"/>
+          <w:lang w:val="en-US" w:eastAsia="zh-CN"/>
+        </w:rPr>
+        <w:t>课程信息被选状态（表格）</w:t>
+      </w:r>
+    </w:p>
+    <w:p>
+      <w:pPr>
+        <w:numPr>
+          <w:ilvl w:val="0"/>
+          <w:numId w:val="7"/>
+        </w:numPr>
+        <w:ind w:left="425" w:leftChars="0" w:hanging="425" w:firstLineChars="0"/>
+        <w:rPr>
+          <w:rFonts w:hint="eastAsia"/>
+          <w:lang w:val="en-US" w:eastAsia="zh-CN"/>
+        </w:rPr>
+      </w:pPr>
+      <w:r>
+        <w:rPr>
+          <w:rFonts w:hint="eastAsia"/>
+          <w:lang w:val="en-US" w:eastAsia="zh-CN"/>
+        </w:rPr>
+        <w:t>课程信息导入（按钮）</w:t>
+      </w:r>
+    </w:p>
+    <w:p>
+      <w:pPr>
+        <w:numPr>
+          <w:ilvl w:val="0"/>
+          <w:numId w:val="7"/>
+        </w:numPr>
+        <w:ind w:left="425" w:leftChars="0" w:hanging="425" w:firstLineChars="0"/>
+        <w:rPr>
+          <w:rFonts w:hint="eastAsia"/>
+          <w:lang w:val="en-US" w:eastAsia="zh-CN"/>
+        </w:rPr>
+      </w:pPr>
+      <w:r>
+        <w:rPr>
+          <w:rFonts w:hint="eastAsia"/>
+          <w:lang w:val="en-US" w:eastAsia="zh-CN"/>
+        </w:rPr>
+        <w:t>删除课程（按钮）针对5</w:t>
+      </w:r>
+    </w:p>
+    <w:p>
+      <w:pPr>
+        <w:numPr>
+          <w:ilvl w:val="0"/>
+          <w:numId w:val="7"/>
+        </w:numPr>
+        <w:ind w:left="425" w:leftChars="0" w:hanging="425" w:firstLineChars="0"/>
+        <w:rPr>
+          <w:rFonts w:hint="eastAsia"/>
+          <w:lang w:val="en-US" w:eastAsia="zh-CN"/>
+        </w:rPr>
+      </w:pPr>
+      <w:r>
+        <w:rPr>
+          <w:rFonts w:hint="eastAsia"/>
+          <w:lang w:val="en-US" w:eastAsia="zh-CN"/>
+        </w:rPr>
+        <w:t>编辑课程信息（按钮）针对5</w:t>
+      </w:r>
+    </w:p>
+    <w:p>
+      <w:pPr>
+        <w:numPr>
+          <w:ilvl w:val="0"/>
+          <w:numId w:val="7"/>
+        </w:numPr>
+        <w:ind w:left="425" w:leftChars="0" w:hanging="425" w:firstLineChars="0"/>
+        <w:rPr>
+          <w:rFonts w:hint="eastAsia"/>
+          <w:lang w:val="en-US" w:eastAsia="zh-CN"/>
+        </w:rPr>
+      </w:pPr>
+      <w:r>
+        <w:rPr>
+          <w:rFonts w:hint="eastAsia"/>
+          <w:lang w:val="en-US" w:eastAsia="zh-CN"/>
+        </w:rPr>
+        <w:t>添加课程（按钮）针对5</w:t>
+      </w:r>
+    </w:p>
+    <w:p>
+      <w:pPr>
+        <w:numPr>
+          <w:numId w:val="0"/>
+        </w:numPr>
+        <w:ind w:leftChars="0"/>
+        <w:rPr>
+          <w:rFonts w:hint="eastAsia"/>
+          <w:lang w:val="en-US" w:eastAsia="zh-CN"/>
+        </w:rPr>
+      </w:pPr>
+      <w:r>
+        <w:rPr>
+          <w:rFonts w:hint="eastAsia"/>
+          <w:lang w:val="en-US" w:eastAsia="zh-CN"/>
+        </w:rPr>
+        <w:t>前端：</w:t>
+      </w:r>
+    </w:p>
+    <w:p>
+      <w:pPr>
+        <w:numPr>
+          <w:ilvl w:val="0"/>
+          <w:numId w:val="8"/>
+        </w:numPr>
+        <w:ind w:left="420" w:leftChars="0" w:hanging="420" w:firstLineChars="0"/>
+        <w:rPr>
+          <w:rFonts w:hint="eastAsia"/>
+          <w:lang w:val="en-US" w:eastAsia="zh-CN"/>
+        </w:rPr>
+      </w:pPr>
+      <w:r>
+        <w:rPr>
+          <w:rFonts w:hint="eastAsia"/>
+          <w:lang w:val="en-US" w:eastAsia="zh-CN"/>
+        </w:rPr>
+        <w:t>1-11    table_course_manage 课程表格信息初始化</w:t>
+      </w:r>
+    </w:p>
+    <w:p>
+      <w:pPr>
+        <w:numPr>
+          <w:ilvl w:val="0"/>
+          <w:numId w:val="8"/>
+        </w:numPr>
+        <w:ind w:left="420" w:leftChars="0" w:hanging="420" w:firstLineChars="0"/>
+        <w:rPr>
+          <w:rFonts w:hint="eastAsia"/>
+          <w:lang w:val="en-US" w:eastAsia="zh-CN"/>
+        </w:rPr>
+      </w:pPr>
+      <w:r>
+        <w:rPr>
+          <w:rFonts w:hint="eastAsia"/>
+          <w:lang w:val="en-US" w:eastAsia="zh-CN"/>
+        </w:rPr>
+        <w:t>14-22   表格5 选中特效</w:t>
+      </w:r>
+    </w:p>
+    <w:p>
+      <w:pPr>
+        <w:numPr>
+          <w:ilvl w:val="0"/>
+          <w:numId w:val="8"/>
+        </w:numPr>
+        <w:ind w:left="420" w:leftChars="0" w:hanging="420" w:firstLineChars="0"/>
+        <w:rPr>
+          <w:rFonts w:hint="eastAsia"/>
+          <w:lang w:val="en-US" w:eastAsia="zh-CN"/>
+        </w:rPr>
+      </w:pPr>
+      <w:r>
+        <w:rPr>
+          <w:rFonts w:hint="eastAsia"/>
+          <w:lang w:val="en-US" w:eastAsia="zh-CN"/>
+        </w:rPr>
+        <w:t>23-31   e_11 表格选中特效</w:t>
+      </w:r>
+    </w:p>
+    <w:p>
+      <w:pPr>
+        <w:numPr>
+          <w:ilvl w:val="0"/>
+          <w:numId w:val="8"/>
+        </w:numPr>
+        <w:ind w:left="420" w:leftChars="0" w:hanging="420" w:firstLineChars="0"/>
+        <w:rPr>
+          <w:rFonts w:hint="eastAsia"/>
+          <w:lang w:val="en-US" w:eastAsia="zh-CN"/>
+        </w:rPr>
+      </w:pPr>
+      <w:r>
+        <w:rPr>
+          <w:rFonts w:hint="eastAsia"/>
+          <w:lang w:val="en-US" w:eastAsia="zh-CN"/>
+        </w:rPr>
+        <w:t>33-56   delete 删除课程， 数据同步</w:t>
+      </w:r>
+    </w:p>
+    <w:p>
+      <w:pPr>
+        <w:numPr>
+          <w:ilvl w:val="0"/>
+          <w:numId w:val="8"/>
+        </w:numPr>
+        <w:ind w:left="420" w:leftChars="0" w:hanging="420" w:firstLineChars="0"/>
+        <w:rPr>
+          <w:rFonts w:hint="eastAsia"/>
+          <w:lang w:val="en-US" w:eastAsia="zh-CN"/>
+        </w:rPr>
+      </w:pPr>
+      <w:r>
+        <w:rPr>
+          <w:rFonts w:hint="eastAsia"/>
+          <w:lang w:val="en-US" w:eastAsia="zh-CN"/>
+        </w:rPr>
+        <w:t>58-62   delete_e_11 删除e_11某行</w:t>
+      </w:r>
+    </w:p>
+    <w:p>
+      <w:pPr>
+        <w:numPr>
+          <w:ilvl w:val="0"/>
+          <w:numId w:val="8"/>
+        </w:numPr>
+        <w:ind w:left="420" w:leftChars="0" w:hanging="420" w:firstLineChars="0"/>
+        <w:rPr>
+          <w:rFonts w:hint="eastAsia"/>
+          <w:lang w:val="en-US" w:eastAsia="zh-CN"/>
+        </w:rPr>
+      </w:pPr>
+      <w:r>
+        <w:rPr>
+          <w:rFonts w:hint="eastAsia"/>
+          <w:lang w:val="en-US" w:eastAsia="zh-CN"/>
+        </w:rPr>
+        <w:t>64-71   edit_teacher_info 编辑教师信息</w:t>
+      </w:r>
+    </w:p>
+    <w:p>
+      <w:pPr>
+        <w:numPr>
+          <w:ilvl w:val="0"/>
+          <w:numId w:val="8"/>
+        </w:numPr>
+        <w:ind w:left="420" w:leftChars="0" w:hanging="420" w:firstLineChars="0"/>
+        <w:rPr>
+          <w:rFonts w:hint="eastAsia"/>
+          <w:lang w:val="en-US" w:eastAsia="zh-CN"/>
+        </w:rPr>
+      </w:pPr>
+      <w:r>
+        <w:rPr>
+          <w:rFonts w:hint="eastAsia"/>
+          <w:lang w:val="en-US" w:eastAsia="zh-CN"/>
+        </w:rPr>
+        <w:t>73-89   check_table 暂无作用</w:t>
+      </w:r>
+    </w:p>
+    <w:p>
+      <w:pPr>
+        <w:numPr>
+          <w:ilvl w:val="0"/>
+          <w:numId w:val="8"/>
+        </w:numPr>
+        <w:ind w:left="420" w:leftChars="0" w:hanging="420" w:firstLineChars="0"/>
+        <w:rPr>
+          <w:rFonts w:hint="eastAsia"/>
+          <w:lang w:val="en-US" w:eastAsia="zh-CN"/>
+        </w:rPr>
+      </w:pPr>
+      <w:r>
+        <w:rPr>
+          <w:rFonts w:hint="eastAsia"/>
+          <w:lang w:val="en-US" w:eastAsia="zh-CN"/>
+        </w:rPr>
+        <w:t>92-111  submit_semester_expect 暂无作用</w:t>
+      </w:r>
+    </w:p>
+    <w:p>
+      <w:pPr>
+        <w:numPr>
+          <w:ilvl w:val="0"/>
+          <w:numId w:val="8"/>
+        </w:numPr>
+        <w:ind w:left="420" w:leftChars="0" w:hanging="420" w:firstLineChars="0"/>
+        <w:rPr>
+          <w:rFonts w:hint="eastAsia"/>
+          <w:lang w:val="en-US" w:eastAsia="zh-CN"/>
+        </w:rPr>
+      </w:pPr>
+      <w:r>
+        <w:rPr>
+          <w:rFonts w:hint="eastAsia"/>
+          <w:lang w:val="en-US" w:eastAsia="zh-CN"/>
+        </w:rPr>
+        <w:t>112-173  a_search_course_id  通过course id 查询课程信息，数据同步</w:t>
+      </w:r>
+    </w:p>
+    <w:p>
+      <w:pPr>
+        <w:numPr>
+          <w:ilvl w:val="0"/>
+          <w:numId w:val="8"/>
+        </w:numPr>
+        <w:ind w:left="420" w:leftChars="0" w:hanging="420" w:firstLineChars="0"/>
+        <w:rPr>
+          <w:rFonts w:hint="eastAsia"/>
+          <w:lang w:val="en-US" w:eastAsia="zh-CN"/>
+        </w:rPr>
+      </w:pPr>
+      <w:r>
+        <w:rPr>
+          <w:rFonts w:hint="eastAsia"/>
+          <w:lang w:val="en-US" w:eastAsia="zh-CN"/>
+        </w:rPr>
+        <w:t>174-194  search_teacher_id 通过名字或者id查找教师信息</w:t>
+      </w:r>
+    </w:p>
+    <w:p>
+      <w:pPr>
+        <w:numPr>
+          <w:ilvl w:val="0"/>
+          <w:numId w:val="8"/>
+        </w:numPr>
+        <w:ind w:left="420" w:leftChars="0" w:hanging="420" w:firstLineChars="0"/>
+        <w:rPr>
+          <w:rFonts w:hint="eastAsia"/>
+          <w:lang w:val="en-US" w:eastAsia="zh-CN"/>
+        </w:rPr>
+      </w:pPr>
+      <w:r>
+        <w:rPr>
+          <w:rFonts w:hint="eastAsia"/>
+          <w:lang w:val="en-US" w:eastAsia="zh-CN"/>
+        </w:rPr>
+        <w:t>195-208  add_teacher_id添加教师id</w:t>
+      </w:r>
+    </w:p>
+    <w:p>
+      <w:pPr>
+        <w:numPr>
+          <w:ilvl w:val="0"/>
+          <w:numId w:val="8"/>
+        </w:numPr>
+        <w:ind w:left="420" w:leftChars="0" w:hanging="420" w:firstLineChars="0"/>
+        <w:rPr>
+          <w:rFonts w:hint="eastAsia"/>
+          <w:lang w:val="en-US" w:eastAsia="zh-CN"/>
+        </w:rPr>
+      </w:pPr>
+      <w:r>
+        <w:rPr>
+          <w:rFonts w:hint="eastAsia"/>
+          <w:lang w:val="en-US" w:eastAsia="zh-CN"/>
+        </w:rPr>
+        <w:t>211-249  submit_checkbox_info 筛选栏筛选</w:t>
+      </w:r>
+    </w:p>
+    <w:p>
+      <w:pPr>
+        <w:numPr>
+          <w:ilvl w:val="0"/>
+          <w:numId w:val="8"/>
+        </w:numPr>
+        <w:ind w:left="420" w:leftChars="0" w:hanging="420" w:firstLineChars="0"/>
+        <w:rPr>
+          <w:rFonts w:hint="eastAsia"/>
+          <w:lang w:val="en-US" w:eastAsia="zh-CN"/>
+        </w:rPr>
+      </w:pPr>
+      <w:r>
+        <w:rPr>
+          <w:rFonts w:hint="eastAsia"/>
+          <w:lang w:val="en-US" w:eastAsia="zh-CN"/>
+        </w:rPr>
+        <w:t>250-280  add_course_info 添加课程信息</w:t>
+      </w:r>
+      <w:r>
+        <w:rPr>
+          <w:rFonts w:hint="eastAsia"/>
+          <w:color w:val="FF0000"/>
+          <w:lang w:val="en-US" w:eastAsia="zh-CN"/>
+        </w:rPr>
+        <w:t>宽度固定</w:t>
+      </w:r>
+    </w:p>
+    <w:p>
+      <w:pPr>
+        <w:numPr>
+          <w:ilvl w:val="0"/>
+          <w:numId w:val="8"/>
+        </w:numPr>
+        <w:ind w:left="420" w:leftChars="0" w:hanging="420" w:firstLineChars="0"/>
+        <w:rPr>
+          <w:rFonts w:hint="eastAsia"/>
+          <w:lang w:val="en-US" w:eastAsia="zh-CN"/>
+        </w:rPr>
+      </w:pPr>
+      <w:r>
+        <w:rPr>
+          <w:rFonts w:hint="eastAsia"/>
+          <w:color w:val="auto"/>
+          <w:lang w:val="en-US" w:eastAsia="zh-CN"/>
+        </w:rPr>
+        <w:t>281-354</w:t>
+      </w:r>
+      <w:r>
+        <w:rPr>
+          <w:rFonts w:hint="eastAsia"/>
+          <w:color w:val="FF0000"/>
+          <w:lang w:val="en-US" w:eastAsia="zh-CN"/>
+        </w:rPr>
+        <w:t xml:space="preserve">  </w:t>
+      </w:r>
+      <w:r>
+        <w:rPr>
+          <w:rFonts w:hint="eastAsia"/>
+          <w:color w:val="auto"/>
+          <w:lang w:val="en-US" w:eastAsia="zh-CN"/>
+        </w:rPr>
+        <w:t>edit_course_info 编辑课程信息，数据同步</w:t>
+      </w:r>
+    </w:p>
+    <w:p>
+      <w:pPr>
+        <w:numPr>
+          <w:ilvl w:val="0"/>
+          <w:numId w:val="8"/>
+        </w:numPr>
+        <w:ind w:left="420" w:leftChars="0" w:hanging="420" w:firstLineChars="0"/>
+        <w:rPr>
+          <w:rFonts w:hint="eastAsia"/>
+          <w:lang w:val="en-US" w:eastAsia="zh-CN"/>
+        </w:rPr>
+      </w:pPr>
+      <w:r>
+        <w:rPr>
+          <w:rFonts w:hint="eastAsia"/>
+          <w:color w:val="auto"/>
+          <w:lang w:val="en-US" w:eastAsia="zh-CN"/>
+        </w:rPr>
+        <w:t>355-371  request_course 申报课程</w:t>
+      </w:r>
+    </w:p>
+    <w:p>
+      <w:pPr>
+        <w:numPr>
+          <w:ilvl w:val="0"/>
+          <w:numId w:val="8"/>
+        </w:numPr>
+        <w:ind w:left="420" w:leftChars="0" w:hanging="420" w:firstLineChars="0"/>
+        <w:rPr>
+          <w:rFonts w:hint="eastAsia"/>
+          <w:lang w:val="en-US" w:eastAsia="zh-CN"/>
+        </w:rPr>
+      </w:pPr>
+      <w:r>
+        <w:rPr>
+          <w:rFonts w:hint="eastAsia"/>
+          <w:color w:val="auto"/>
+          <w:lang w:val="en-US" w:eastAsia="zh-CN"/>
+        </w:rPr>
+        <w:t>372-389  cancel_request 取消申报</w:t>
+      </w:r>
+    </w:p>
+    <w:p>
+      <w:pPr>
+        <w:numPr>
+          <w:ilvl w:val="0"/>
+          <w:numId w:val="8"/>
+        </w:numPr>
+        <w:ind w:left="420" w:leftChars="0" w:hanging="420" w:firstLineChars="0"/>
+        <w:rPr>
+          <w:rFonts w:hint="eastAsia"/>
+          <w:lang w:val="en-US" w:eastAsia="zh-CN"/>
+        </w:rPr>
+      </w:pPr>
+      <w:r>
+        <w:rPr>
+          <w:rFonts w:hint="eastAsia"/>
+          <w:color w:val="auto"/>
+          <w:lang w:val="en-US" w:eastAsia="zh-CN"/>
+        </w:rPr>
+        <w:t>391-436  submit_edit_info 提交编辑信息，数据同步</w:t>
+      </w:r>
+    </w:p>
+    <w:p>
+      <w:pPr>
+        <w:numPr>
+          <w:ilvl w:val="0"/>
+          <w:numId w:val="8"/>
+        </w:numPr>
+        <w:ind w:left="420" w:leftChars="0" w:hanging="420" w:firstLineChars="0"/>
+        <w:rPr>
+          <w:rFonts w:hint="eastAsia"/>
+          <w:lang w:val="en-US" w:eastAsia="zh-CN"/>
+        </w:rPr>
+      </w:pPr>
+      <w:r>
+        <w:rPr>
+          <w:rFonts w:hint="eastAsia"/>
+          <w:color w:val="auto"/>
+          <w:lang w:val="en-US" w:eastAsia="zh-CN"/>
+        </w:rPr>
+        <w:t>437-457  submit_request 提交申报，数据同步</w:t>
+      </w:r>
+    </w:p>
+    <w:p>
+      <w:pPr>
+        <w:numPr>
+          <w:ilvl w:val="0"/>
+          <w:numId w:val="8"/>
+        </w:numPr>
+        <w:ind w:left="420" w:leftChars="0" w:hanging="420" w:firstLineChars="0"/>
+        <w:rPr>
+          <w:rFonts w:hint="eastAsia"/>
+          <w:lang w:val="en-US" w:eastAsia="zh-CN"/>
+        </w:rPr>
+      </w:pPr>
+      <w:r>
+        <w:rPr>
+          <w:rFonts w:hint="eastAsia"/>
+          <w:color w:val="auto"/>
+          <w:lang w:val="en-US" w:eastAsia="zh-CN"/>
+        </w:rPr>
+        <w:t>458-479  submit_cancel 取消申报，数据同步</w:t>
+      </w:r>
+    </w:p>
+    <w:p>
+      <w:pPr>
+        <w:numPr>
+          <w:ilvl w:val="0"/>
+          <w:numId w:val="8"/>
+        </w:numPr>
+        <w:ind w:left="420" w:leftChars="0" w:hanging="420" w:firstLineChars="0"/>
+        <w:rPr>
+          <w:rFonts w:hint="eastAsia"/>
+          <w:lang w:val="en-US" w:eastAsia="zh-CN"/>
+        </w:rPr>
+      </w:pPr>
+      <w:r>
+        <w:rPr>
+          <w:rFonts w:hint="eastAsia"/>
+          <w:color w:val="auto"/>
+          <w:lang w:val="en-US" w:eastAsia="zh-CN"/>
+        </w:rPr>
+        <w:t>480-507  插件导入课程信息</w:t>
+      </w:r>
       <w:bookmarkStart w:id="0" w:name="_GoBack"/>
       <w:bookmarkEnd w:id="0"/>
     </w:p>
     <w:p>
       <w:pPr>
-        <w:pStyle w:val="3"/>
-        <w:rPr>
-          <w:rFonts w:hint="eastAsia"/>
-          <w:lang w:val="en-US" w:eastAsia="zh-CN"/>
-        </w:rPr>
-      </w:pPr>
-      <w:r>
-        <w:rPr>
-          <w:rFonts w:hint="eastAsia"/>
-          <w:lang w:val="en-US" w:eastAsia="zh-CN"/>
-        </w:rPr>
-        <w:t>教务员</w:t>
+        <w:numPr>
+          <w:ilvl w:val="0"/>
+          <w:numId w:val="8"/>
+        </w:numPr>
+        <w:ind w:left="420" w:leftChars="0" w:hanging="420" w:firstLineChars="0"/>
+        <w:rPr>
+          <w:rFonts w:hint="eastAsia"/>
+          <w:lang w:val="en-US" w:eastAsia="zh-CN"/>
+        </w:rPr>
+      </w:pPr>
+      <w:r>
+        <w:rPr>
+          <w:rFonts w:hint="eastAsia"/>
+          <w:color w:val="auto"/>
+          <w:lang w:val="en-US" w:eastAsia="zh-CN"/>
+        </w:rPr>
+        <w:t>509-516  confirm_delete_class 删除课程确认</w:t>
+      </w:r>
+    </w:p>
+    <w:p>
+      <w:pPr>
+        <w:numPr>
+          <w:ilvl w:val="0"/>
+          <w:numId w:val="8"/>
+        </w:numPr>
+        <w:ind w:left="420" w:leftChars="0" w:hanging="420" w:firstLineChars="0"/>
+        <w:rPr>
+          <w:rFonts w:hint="eastAsia"/>
+          <w:lang w:val="en-US" w:eastAsia="zh-CN"/>
+        </w:rPr>
+      </w:pPr>
+      <w:r>
+        <w:rPr>
+          <w:rFonts w:hint="eastAsia"/>
+          <w:color w:val="auto"/>
+          <w:lang w:val="en-US" w:eastAsia="zh-CN"/>
+        </w:rPr>
+        <w:t>518-535  插件上传课程信息</w:t>
+      </w:r>
+    </w:p>
+    <w:p>
+      <w:pPr>
+        <w:pStyle w:val="2"/>
+        <w:rPr>
+          <w:rFonts w:hint="eastAsia"/>
+          <w:lang w:val="en-US" w:eastAsia="zh-CN"/>
+        </w:rPr>
+      </w:pPr>
+      <w:r>
+        <w:rPr>
+          <w:rFonts w:hint="eastAsia"/>
+          <w:lang w:val="en-US" w:eastAsia="zh-CN"/>
+        </w:rPr>
+        <w:t>分配授课老师</w:t>
+      </w:r>
+    </w:p>
+    <w:p>
+      <w:pPr>
+        <w:rPr>
+          <w:rFonts w:hint="eastAsia"/>
+          <w:lang w:val="en-US" w:eastAsia="zh-CN"/>
+        </w:rPr>
+      </w:pPr>
+      <w:r>
+        <w:rPr>
+          <w:rFonts w:hint="eastAsia"/>
+          <w:lang w:val="en-US" w:eastAsia="zh-CN"/>
+        </w:rPr>
+        <w:t>Info_Manage/templates/arrange_class.html</w:t>
+      </w:r>
+    </w:p>
+    <w:p>
+      <w:pPr>
+        <w:numPr>
+          <w:ilvl w:val="0"/>
+          <w:numId w:val="9"/>
+        </w:numPr>
+        <w:ind w:left="425" w:leftChars="0" w:hanging="425" w:firstLineChars="0"/>
+        <w:rPr>
+          <w:rFonts w:hint="eastAsia"/>
+          <w:lang w:val="en-US" w:eastAsia="zh-CN"/>
+        </w:rPr>
+      </w:pPr>
+      <w:r>
+        <w:rPr>
+          <w:rFonts w:hint="eastAsia"/>
+          <w:lang w:val="en-US" w:eastAsia="zh-CN"/>
+        </w:rPr>
+        <w:t>步骤位置</w:t>
+      </w:r>
+    </w:p>
+    <w:p>
+      <w:pPr>
+        <w:numPr>
+          <w:ilvl w:val="0"/>
+          <w:numId w:val="9"/>
+        </w:numPr>
+        <w:ind w:left="425" w:leftChars="0" w:hanging="425" w:firstLineChars="0"/>
+        <w:rPr>
+          <w:rFonts w:hint="eastAsia"/>
+          <w:lang w:val="en-US" w:eastAsia="zh-CN"/>
+        </w:rPr>
+      </w:pPr>
+      <w:r>
+        <w:rPr>
+          <w:rFonts w:hint="eastAsia"/>
+          <w:lang w:val="en-US" w:eastAsia="zh-CN"/>
+        </w:rPr>
+        <w:t>排课流程</w:t>
       </w:r>
     </w:p>
     <w:p>
@@ -1044,409 +2218,27 @@
           <w:rFonts w:hint="eastAsia"/>
           <w:lang w:val="en-US" w:eastAsia="zh-CN"/>
         </w:rPr>
-        <w:t>Info_Manage/templates/teacher_manage.html</w:t>
-      </w:r>
-    </w:p>
-    <w:p>
-      <w:pPr>
-        <w:numPr>
-          <w:ilvl w:val="0"/>
-          <w:numId w:val="5"/>
-        </w:numPr>
-        <w:ind w:left="425" w:leftChars="0" w:hanging="425" w:firstLineChars="0"/>
-        <w:rPr>
-          <w:rFonts w:hint="eastAsia"/>
-          <w:lang w:val="en-US" w:eastAsia="zh-CN"/>
-        </w:rPr>
-      </w:pPr>
-      <w:r>
-        <w:rPr>
-          <w:rFonts w:hint="eastAsia"/>
-          <w:lang w:val="en-US" w:eastAsia="zh-CN"/>
-        </w:rPr>
-        <w:t>当前排课学期（静态文本）</w:t>
-      </w:r>
-    </w:p>
-    <w:p>
-      <w:pPr>
-        <w:numPr>
-          <w:ilvl w:val="0"/>
-          <w:numId w:val="5"/>
-        </w:numPr>
-        <w:ind w:left="425" w:leftChars="0" w:hanging="425" w:firstLineChars="0"/>
-        <w:rPr>
-          <w:rFonts w:hint="eastAsia"/>
-          <w:lang w:val="en-US" w:eastAsia="zh-CN"/>
-        </w:rPr>
-      </w:pPr>
-      <w:r>
-        <w:rPr>
-          <w:rFonts w:hint="eastAsia"/>
-          <w:lang w:val="en-US" w:eastAsia="zh-CN"/>
-        </w:rPr>
-        <w:t>教师选课信息统计（静态文本）</w:t>
-      </w:r>
-    </w:p>
-    <w:p>
-      <w:pPr>
-        <w:numPr>
-          <w:ilvl w:val="0"/>
-          <w:numId w:val="5"/>
-        </w:numPr>
-        <w:ind w:left="425" w:leftChars="0" w:hanging="425" w:firstLineChars="0"/>
-        <w:rPr>
-          <w:rFonts w:hint="eastAsia"/>
-          <w:lang w:val="en-US" w:eastAsia="zh-CN"/>
-        </w:rPr>
-      </w:pPr>
-      <w:r>
-        <w:rPr>
-          <w:rFonts w:hint="eastAsia"/>
-          <w:lang w:val="en-US" w:eastAsia="zh-CN"/>
-        </w:rPr>
-        <w:t>教师选课状态表格（表格）</w:t>
-      </w:r>
-    </w:p>
-    <w:p>
-      <w:pPr>
-        <w:numPr>
-          <w:ilvl w:val="0"/>
-          <w:numId w:val="5"/>
-        </w:numPr>
-        <w:ind w:left="425" w:leftChars="0" w:hanging="425" w:firstLineChars="0"/>
-        <w:rPr>
-          <w:rFonts w:hint="eastAsia"/>
-          <w:lang w:val="en-US" w:eastAsia="zh-CN"/>
-        </w:rPr>
-      </w:pPr>
-      <w:r>
-        <w:rPr>
-          <w:rFonts w:hint="eastAsia"/>
-          <w:lang w:val="en-US" w:eastAsia="zh-CN"/>
-        </w:rPr>
-        <w:t>教师信息导入（按钮）</w:t>
-      </w:r>
-    </w:p>
-    <w:p>
-      <w:pPr>
-        <w:numPr>
-          <w:ilvl w:val="0"/>
-          <w:numId w:val="5"/>
-        </w:numPr>
-        <w:ind w:left="425" w:leftChars="0" w:hanging="425" w:firstLineChars="0"/>
-        <w:rPr>
-          <w:rFonts w:hint="eastAsia"/>
-          <w:lang w:val="en-US" w:eastAsia="zh-CN"/>
-        </w:rPr>
-      </w:pPr>
-      <w:r>
-        <w:rPr>
-          <w:rFonts w:hint="eastAsia"/>
-          <w:lang w:val="en-US" w:eastAsia="zh-CN"/>
-        </w:rPr>
-        <w:t>编辑教师信息（按钮）针对2</w:t>
-      </w:r>
-    </w:p>
-    <w:p>
-      <w:pPr>
-        <w:numPr>
-          <w:ilvl w:val="0"/>
-          <w:numId w:val="5"/>
-        </w:numPr>
-        <w:ind w:left="425" w:leftChars="0" w:hanging="425" w:firstLineChars="0"/>
-        <w:rPr>
-          <w:rFonts w:hint="eastAsia"/>
-          <w:lang w:val="en-US" w:eastAsia="zh-CN"/>
-        </w:rPr>
-      </w:pPr>
-      <w:r>
-        <w:rPr>
-          <w:rFonts w:hint="eastAsia"/>
-          <w:lang w:val="en-US" w:eastAsia="zh-CN"/>
-        </w:rPr>
-        <w:t>代理申报导入（按钮）</w:t>
-      </w:r>
-    </w:p>
-    <w:p>
-      <w:pPr>
-        <w:pStyle w:val="2"/>
-        <w:rPr>
-          <w:rFonts w:hint="eastAsia"/>
-          <w:lang w:val="en-US" w:eastAsia="zh-CN"/>
-        </w:rPr>
-      </w:pPr>
-      <w:r>
-        <w:rPr>
-          <w:rFonts w:hint="eastAsia"/>
-          <w:lang w:val="en-US" w:eastAsia="zh-CN"/>
-        </w:rPr>
-        <w:t>课程信息管理</w:t>
-      </w:r>
-    </w:p>
-    <w:p>
-      <w:pPr>
-        <w:rPr>
-          <w:rFonts w:hint="eastAsia"/>
-          <w:lang w:val="en-US" w:eastAsia="zh-CN"/>
-        </w:rPr>
-      </w:pPr>
-      <w:r>
-        <w:rPr>
-          <w:rFonts w:hint="eastAsia"/>
-          <w:lang w:val="en-US" w:eastAsia="zh-CN"/>
-        </w:rPr>
-        <w:t>Info_Manage/templates/class_manage.html</w:t>
-      </w:r>
-    </w:p>
-    <w:p>
-      <w:pPr>
-        <w:numPr>
-          <w:ilvl w:val="0"/>
-          <w:numId w:val="6"/>
-        </w:numPr>
-        <w:ind w:left="425" w:leftChars="0" w:hanging="425" w:firstLineChars="0"/>
-        <w:rPr>
-          <w:rFonts w:hint="eastAsia"/>
-          <w:lang w:val="en-US" w:eastAsia="zh-CN"/>
-        </w:rPr>
-      </w:pPr>
-      <w:r>
-        <w:rPr>
-          <w:rFonts w:hint="eastAsia"/>
-          <w:lang w:val="en-US" w:eastAsia="zh-CN"/>
-        </w:rPr>
-        <w:t>课程学位选择</w:t>
-      </w:r>
-    </w:p>
-    <w:p>
-      <w:pPr>
-        <w:numPr>
-          <w:ilvl w:val="0"/>
-          <w:numId w:val="6"/>
-        </w:numPr>
-        <w:ind w:left="425" w:leftChars="0" w:hanging="425" w:firstLineChars="0"/>
-        <w:rPr>
-          <w:rFonts w:hint="eastAsia"/>
-          <w:lang w:val="en-US" w:eastAsia="zh-CN"/>
-        </w:rPr>
-      </w:pPr>
-      <w:r>
-        <w:rPr>
-          <w:rFonts w:hint="eastAsia"/>
-          <w:lang w:val="en-US" w:eastAsia="zh-CN"/>
-        </w:rPr>
-        <w:t>学期选择</w:t>
-      </w:r>
-    </w:p>
-    <w:p>
-      <w:pPr>
-        <w:numPr>
-          <w:ilvl w:val="0"/>
-          <w:numId w:val="6"/>
-        </w:numPr>
-        <w:ind w:left="425" w:leftChars="0" w:hanging="425" w:firstLineChars="0"/>
-        <w:rPr>
-          <w:rFonts w:hint="eastAsia"/>
-          <w:lang w:val="en-US" w:eastAsia="zh-CN"/>
-        </w:rPr>
-      </w:pPr>
-      <w:r>
-        <w:rPr>
-          <w:rFonts w:hint="eastAsia"/>
-          <w:lang w:val="en-US" w:eastAsia="zh-CN"/>
-        </w:rPr>
-        <w:t>当前排课学期（静态文本）</w:t>
-      </w:r>
-    </w:p>
-    <w:p>
-      <w:pPr>
-        <w:numPr>
-          <w:ilvl w:val="0"/>
-          <w:numId w:val="6"/>
-        </w:numPr>
-        <w:ind w:left="425" w:leftChars="0" w:hanging="425" w:firstLineChars="0"/>
-        <w:rPr>
-          <w:rFonts w:hint="eastAsia"/>
-          <w:lang w:val="en-US" w:eastAsia="zh-CN"/>
-        </w:rPr>
-      </w:pPr>
-      <w:r>
-        <w:rPr>
-          <w:rFonts w:hint="eastAsia"/>
-          <w:lang w:val="en-US" w:eastAsia="zh-CN"/>
-        </w:rPr>
-        <w:t>课程被选状态统计（静态文本）</w:t>
-      </w:r>
-    </w:p>
-    <w:p>
-      <w:pPr>
-        <w:numPr>
-          <w:ilvl w:val="0"/>
-          <w:numId w:val="6"/>
-        </w:numPr>
-        <w:ind w:left="425" w:leftChars="0" w:hanging="425" w:firstLineChars="0"/>
-        <w:rPr>
-          <w:rFonts w:hint="eastAsia"/>
-          <w:lang w:val="en-US" w:eastAsia="zh-CN"/>
-        </w:rPr>
-      </w:pPr>
-      <w:r>
-        <w:rPr>
-          <w:rFonts w:hint="eastAsia"/>
-          <w:lang w:val="en-US" w:eastAsia="zh-CN"/>
-        </w:rPr>
-        <w:t>课程信息被选状态（表格）</w:t>
-      </w:r>
-    </w:p>
-    <w:p>
-      <w:pPr>
-        <w:numPr>
-          <w:ilvl w:val="0"/>
-          <w:numId w:val="6"/>
-        </w:numPr>
-        <w:ind w:left="425" w:leftChars="0" w:hanging="425" w:firstLineChars="0"/>
-        <w:rPr>
-          <w:rFonts w:hint="eastAsia"/>
-          <w:lang w:val="en-US" w:eastAsia="zh-CN"/>
-        </w:rPr>
-      </w:pPr>
-      <w:r>
-        <w:rPr>
-          <w:rFonts w:hint="eastAsia"/>
-          <w:lang w:val="en-US" w:eastAsia="zh-CN"/>
-        </w:rPr>
-        <w:t>课程信息导入（按钮）</w:t>
-      </w:r>
-    </w:p>
-    <w:p>
-      <w:pPr>
-        <w:numPr>
-          <w:ilvl w:val="0"/>
-          <w:numId w:val="6"/>
-        </w:numPr>
-        <w:ind w:left="425" w:leftChars="0" w:hanging="425" w:firstLineChars="0"/>
-        <w:rPr>
-          <w:rFonts w:hint="eastAsia"/>
-          <w:lang w:val="en-US" w:eastAsia="zh-CN"/>
-        </w:rPr>
-      </w:pPr>
-      <w:r>
-        <w:rPr>
-          <w:rFonts w:hint="eastAsia"/>
-          <w:lang w:val="en-US" w:eastAsia="zh-CN"/>
-        </w:rPr>
-        <w:t>删除课程（按钮）针对5</w:t>
-      </w:r>
-    </w:p>
-    <w:p>
-      <w:pPr>
-        <w:numPr>
-          <w:ilvl w:val="0"/>
-          <w:numId w:val="6"/>
-        </w:numPr>
-        <w:ind w:left="425" w:leftChars="0" w:hanging="425" w:firstLineChars="0"/>
-        <w:rPr>
-          <w:rFonts w:hint="eastAsia"/>
-          <w:lang w:val="en-US" w:eastAsia="zh-CN"/>
-        </w:rPr>
-      </w:pPr>
-      <w:r>
-        <w:rPr>
-          <w:rFonts w:hint="eastAsia"/>
-          <w:lang w:val="en-US" w:eastAsia="zh-CN"/>
-        </w:rPr>
-        <w:t>编辑课程信息（按钮）针对5</w:t>
-      </w:r>
-    </w:p>
-    <w:p>
-      <w:pPr>
-        <w:numPr>
-          <w:ilvl w:val="0"/>
-          <w:numId w:val="6"/>
-        </w:numPr>
-        <w:ind w:left="425" w:leftChars="0" w:hanging="425" w:firstLineChars="0"/>
-        <w:rPr>
-          <w:rFonts w:hint="eastAsia"/>
-          <w:lang w:val="en-US" w:eastAsia="zh-CN"/>
-        </w:rPr>
-      </w:pPr>
-      <w:r>
-        <w:rPr>
-          <w:rFonts w:hint="eastAsia"/>
-          <w:lang w:val="en-US" w:eastAsia="zh-CN"/>
-        </w:rPr>
-        <w:t>添加课程（按钮）针对5</w:t>
-      </w:r>
-    </w:p>
-    <w:p>
-      <w:pPr>
-        <w:pStyle w:val="2"/>
-        <w:rPr>
-          <w:rFonts w:hint="eastAsia"/>
-          <w:lang w:val="en-US" w:eastAsia="zh-CN"/>
-        </w:rPr>
-      </w:pPr>
-      <w:r>
-        <w:rPr>
-          <w:rFonts w:hint="eastAsia"/>
-          <w:lang w:val="en-US" w:eastAsia="zh-CN"/>
-        </w:rPr>
-        <w:t>分配授课老师</w:t>
-      </w:r>
-    </w:p>
-    <w:p>
-      <w:pPr>
-        <w:rPr>
-          <w:rFonts w:hint="eastAsia"/>
-          <w:lang w:val="en-US" w:eastAsia="zh-CN"/>
-        </w:rPr>
-      </w:pPr>
-      <w:r>
-        <w:rPr>
-          <w:rFonts w:hint="eastAsia"/>
-          <w:lang w:val="en-US" w:eastAsia="zh-CN"/>
-        </w:rPr>
-        <w:t>Info_Manage/templates/arrange_class.html</w:t>
-      </w:r>
-    </w:p>
-    <w:p>
-      <w:pPr>
-        <w:numPr>
-          <w:ilvl w:val="0"/>
-          <w:numId w:val="7"/>
-        </w:numPr>
-        <w:ind w:left="425" w:leftChars="0" w:hanging="425" w:firstLineChars="0"/>
-        <w:rPr>
-          <w:rFonts w:hint="eastAsia"/>
-          <w:lang w:val="en-US" w:eastAsia="zh-CN"/>
-        </w:rPr>
-      </w:pPr>
-      <w:r>
-        <w:rPr>
-          <w:rFonts w:hint="eastAsia"/>
-          <w:lang w:val="en-US" w:eastAsia="zh-CN"/>
-        </w:rPr>
-        <w:t>步骤位置</w:t>
-      </w:r>
-    </w:p>
-    <w:p>
-      <w:pPr>
-        <w:numPr>
-          <w:ilvl w:val="0"/>
-          <w:numId w:val="7"/>
-        </w:numPr>
-        <w:ind w:left="425" w:leftChars="0" w:hanging="425" w:firstLineChars="0"/>
-        <w:rPr>
-          <w:rFonts w:hint="eastAsia"/>
-          <w:lang w:val="en-US" w:eastAsia="zh-CN"/>
-        </w:rPr>
-      </w:pPr>
-      <w:r>
-        <w:rPr>
-          <w:rFonts w:hint="eastAsia"/>
-          <w:lang w:val="en-US" w:eastAsia="zh-CN"/>
-        </w:rPr>
-        <w:t>排课流程</w:t>
+        <w:t>前端：</w:t>
+      </w:r>
+    </w:p>
+    <w:p>
+      <w:pPr>
+        <w:numPr>
+          <w:ilvl w:val="0"/>
+          <w:numId w:val="10"/>
+        </w:numPr>
+        <w:ind w:left="420" w:leftChars="0" w:hanging="420" w:firstLineChars="0"/>
+        <w:rPr>
+          <w:rFonts w:hint="eastAsia"/>
+          <w:lang w:val="en-US" w:eastAsia="zh-CN"/>
+        </w:rPr>
+      </w:pPr>
+      <w:r>
+        <w:rPr>
+          <w:rFonts w:hint="eastAsia"/>
+          <w:lang w:val="en-US" w:eastAsia="zh-CN"/>
+        </w:rPr>
+        <w:t>Pass</w:t>
       </w:r>
     </w:p>
     <w:p>
@@ -1466,27 +2258,7 @@
           <w:rFonts w:hint="eastAsia"/>
           <w:lang w:val="en-US" w:eastAsia="zh-CN"/>
         </w:rPr>
-        <w:t>前端：</w:t>
-      </w:r>
-    </w:p>
-    <w:p>
-      <w:pPr>
-        <w:numPr>
-          <w:ilvl w:val="0"/>
-          <w:numId w:val="8"/>
-        </w:numPr>
-        <w:ind w:left="420" w:leftChars="0" w:hanging="420" w:firstLineChars="0"/>
-        <w:rPr>
-          <w:rFonts w:hint="eastAsia"/>
-          <w:lang w:val="en-US" w:eastAsia="zh-CN"/>
-        </w:rPr>
-      </w:pPr>
-      <w:r>
-        <w:rPr>
-          <w:rFonts w:hint="eastAsia"/>
-          <w:lang w:val="en-US" w:eastAsia="zh-CN"/>
-        </w:rPr>
-        <w:t>Pass</w:t>
+        <w:t>后端：</w:t>
       </w:r>
     </w:p>
     <w:p>
@@ -1506,7 +2278,7 @@
           <w:rFonts w:hint="eastAsia"/>
           <w:lang w:val="en-US" w:eastAsia="zh-CN"/>
         </w:rPr>
-        <w:t>后端：</w:t>
+        <w:t>827-849 arrange_step_3:</w:t>
       </w:r>
     </w:p>
     <w:p>
@@ -1526,7 +2298,7 @@
           <w:rFonts w:hint="eastAsia"/>
           <w:lang w:val="en-US" w:eastAsia="zh-CN"/>
         </w:rPr>
-        <w:t>827-849 arrange_step_3:</w:t>
+        <w:t>1. 检查排课步骤的数据条数，只能为1。 （只有当年才能排课）</w:t>
       </w:r>
     </w:p>
     <w:p>
@@ -1546,7 +2318,62 @@
           <w:rFonts w:hint="eastAsia"/>
           <w:lang w:val="en-US" w:eastAsia="zh-CN"/>
         </w:rPr>
-        <w:t>1. 检查排课步骤的数据条数，只能为1。 （只有当年才能排课）</w:t>
+        <w:t xml:space="preserve">    排课步骤状态</w:t>
+      </w:r>
+    </w:p>
+    <w:p>
+      <w:pPr>
+        <w:numPr>
+          <w:ilvl w:val="0"/>
+          <w:numId w:val="11"/>
+        </w:numPr>
+        <w:ind w:left="420" w:leftChars="0" w:firstLine="0" w:firstLineChars="0"/>
+        <w:rPr>
+          <w:rFonts w:hint="eastAsia"/>
+          <w:lang w:val="en-US" w:eastAsia="zh-CN"/>
+        </w:rPr>
+      </w:pPr>
+      <w:r>
+        <w:rPr>
+          <w:rFonts w:hint="eastAsia"/>
+          <w:lang w:val="en-US" w:eastAsia="zh-CN"/>
+        </w:rPr>
+        <w:t>start arrange: 将排课步骤切为“start arrange”</w:t>
+      </w:r>
+    </w:p>
+    <w:p>
+      <w:pPr>
+        <w:numPr>
+          <w:ilvl w:val="0"/>
+          <w:numId w:val="11"/>
+        </w:numPr>
+        <w:ind w:left="420" w:leftChars="0" w:firstLine="0" w:firstLineChars="0"/>
+        <w:rPr>
+          <w:rFonts w:hint="eastAsia"/>
+          <w:lang w:val="en-US" w:eastAsia="zh-CN"/>
+        </w:rPr>
+      </w:pPr>
+      <w:r>
+        <w:rPr>
+          <w:rFonts w:hint="eastAsia"/>
+          <w:lang w:val="en-US" w:eastAsia="zh-CN"/>
+        </w:rPr>
+        <w:t>Init info：统计此次排课的信息：（</w:t>
+      </w:r>
+      <w:r>
+        <w:rPr>
+          <w:rFonts w:hint="eastAsia"/>
+          <w:color w:val="FF0000"/>
+          <w:lang w:val="en-US" w:eastAsia="zh-CN"/>
+        </w:rPr>
+        <w:t>加入非激活以及打通课程处理。打通课程只算大的那个小的就不参与排课</w:t>
+      </w:r>
+      <w:r>
+        <w:rPr>
+          <w:rFonts w:hint="eastAsia"/>
+          <w:lang w:val="en-US" w:eastAsia="zh-CN"/>
+        </w:rPr>
+        <w:t>）</w:t>
       </w:r>
     </w:p>
     <w:p>
@@ -1555,25 +2382,25 @@
           <w:ilvl w:val="0"/>
           <w:numId w:val="0"/>
         </w:numPr>
-        <w:ind w:leftChars="0"/>
-        <w:rPr>
-          <w:rFonts w:hint="eastAsia"/>
-          <w:lang w:val="en-US" w:eastAsia="zh-CN"/>
-        </w:rPr>
-      </w:pPr>
-      <w:r>
-        <w:rPr>
-          <w:rFonts w:hint="eastAsia"/>
-          <w:lang w:val="en-US" w:eastAsia="zh-CN"/>
-        </w:rPr>
-        <w:t xml:space="preserve">    排课步骤状态</w:t>
-      </w:r>
-    </w:p>
-    <w:p>
-      <w:pPr>
-        <w:numPr>
-          <w:ilvl w:val="0"/>
-          <w:numId w:val="9"/>
+        <w:ind w:left="1050" w:leftChars="400" w:hanging="210" w:hangingChars="100"/>
+        <w:rPr>
+          <w:rFonts w:hint="eastAsia"/>
+          <w:lang w:val="en-US" w:eastAsia="zh-CN"/>
+        </w:rPr>
+      </w:pPr>
+      <w:r>
+        <w:rPr>
+          <w:rFonts w:hint="eastAsia"/>
+          <w:lang w:val="en-US" w:eastAsia="zh-CN"/>
+        </w:rPr>
+        <w:t>[teacher_count,teacher_with_expect_count,total_hours_with_expect,teacher_without_expect_count, round(ave_hours_without_expect, 2),degree_count, total_courses, [degree_count_u, degree_count_p1, degree_count_p2, degree_count_d]]</w:t>
+      </w:r>
+    </w:p>
+    <w:p>
+      <w:pPr>
+        <w:numPr>
+          <w:ilvl w:val="0"/>
+          <w:numId w:val="11"/>
         </w:numPr>
         <w:ind w:left="420" w:leftChars="0" w:firstLine="0" w:firstLineChars="0"/>
         <w:rPr>
@@ -1586,27 +2413,47 @@
           <w:rFonts w:hint="eastAsia"/>
           <w:lang w:val="en-US" w:eastAsia="zh-CN"/>
         </w:rPr>
-        <w:t>start arrange: 将排课步骤切为“start arrange”</w:t>
-      </w:r>
-    </w:p>
-    <w:p>
-      <w:pPr>
-        <w:numPr>
-          <w:ilvl w:val="0"/>
-          <w:numId w:val="9"/>
-        </w:numPr>
-        <w:ind w:left="420" w:leftChars="0" w:firstLine="0" w:firstLineChars="0"/>
-        <w:rPr>
-          <w:rFonts w:hint="eastAsia"/>
-          <w:lang w:val="en-US" w:eastAsia="zh-CN"/>
-        </w:rPr>
-      </w:pPr>
-      <w:r>
-        <w:rPr>
-          <w:rFonts w:hint="eastAsia"/>
-          <w:lang w:val="en-US" w:eastAsia="zh-CN"/>
-        </w:rPr>
-        <w:t>Init info：统计此次排课的信息：（</w:t>
+        <w:t>arrange main：排课主逻辑（）</w:t>
+      </w:r>
+    </w:p>
+    <w:p>
+      <w:pPr>
+        <w:numPr>
+          <w:ilvl w:val="0"/>
+          <w:numId w:val="12"/>
+        </w:numPr>
+        <w:ind w:left="1265" w:leftChars="0" w:hanging="425" w:firstLineChars="0"/>
+        <w:rPr>
+          <w:rFonts w:hint="eastAsia"/>
+          <w:lang w:val="en-US" w:eastAsia="zh-CN"/>
+        </w:rPr>
+      </w:pPr>
+      <w:r>
+        <w:rPr>
+          <w:rFonts w:hint="eastAsia"/>
+          <w:lang w:val="en-US" w:eastAsia="zh-CN"/>
+        </w:rPr>
+        <w:t>初始化教师信息字典用于之后的排课。teacher_1 &amp; teacher_2 两个。一个是两学期的统计数据，一个是数字id和中文的对照关系（带上）</w:t>
+      </w:r>
+    </w:p>
+    <w:p>
+      <w:pPr>
+        <w:numPr>
+          <w:ilvl w:val="0"/>
+          <w:numId w:val="12"/>
+        </w:numPr>
+        <w:ind w:left="1265" w:leftChars="0" w:hanging="425" w:firstLineChars="0"/>
+        <w:rPr>
+          <w:rFonts w:hint="eastAsia"/>
+          <w:lang w:val="en-US" w:eastAsia="zh-CN"/>
+        </w:rPr>
+      </w:pPr>
+      <w:r>
+        <w:rPr>
+          <w:rFonts w:hint="eastAsia"/>
+          <w:lang w:val="en-US" w:eastAsia="zh-CN"/>
+        </w:rPr>
+        <w:t>初始化第一，第二学期的总的统计信息total_hours &amp; total_degrees. 对学期平均取整（和教师的学期期望相关）（</w:t>
       </w:r>
       <w:r>
         <w:rPr>
@@ -1614,7 +2461,7 @@
           <w:color w:val="FF0000"/>
           <w:lang w:val="en-US" w:eastAsia="zh-CN"/>
         </w:rPr>
-        <w:t>加入非激活以及打通课程处理。打通课程只算大的那个小的就不参与排课</w:t>
+        <w:t>学期期望为0不加入</w:t>
       </w:r>
       <w:r>
         <w:rPr>
@@ -1628,124 +2475,215 @@
       <w:pPr>
         <w:numPr>
           <w:ilvl w:val="0"/>
+          <w:numId w:val="12"/>
+        </w:numPr>
+        <w:ind w:left="1265" w:leftChars="0" w:hanging="425" w:firstLineChars="0"/>
+        <w:rPr>
+          <w:rFonts w:hint="eastAsia"/>
+          <w:lang w:val="en-US" w:eastAsia="zh-CN"/>
+        </w:rPr>
+      </w:pPr>
+      <w:r>
+        <w:rPr>
+          <w:rFonts w:hint="eastAsia"/>
+          <w:lang w:val="en-US" w:eastAsia="zh-CN"/>
+        </w:rPr>
+        <w:t>基于教师的期望学时计算出一个期望上课学时（1个学分对应18学时）</w:t>
+      </w:r>
+    </w:p>
+    <w:p>
+      <w:pPr>
+        <w:numPr>
+          <w:ilvl w:val="0"/>
+          <w:numId w:val="12"/>
+        </w:numPr>
+        <w:ind w:left="1265" w:leftChars="0" w:hanging="425" w:firstLineChars="0"/>
+        <w:rPr>
+          <w:rFonts w:hint="eastAsia"/>
+          <w:lang w:val="en-US" w:eastAsia="zh-CN"/>
+        </w:rPr>
+      </w:pPr>
+      <w:r>
+        <w:rPr>
+          <w:rFonts w:hint="eastAsia"/>
+          <w:highlight w:val="yellow"/>
+          <w:lang w:val="en-US" w:eastAsia="zh-CN"/>
+        </w:rPr>
+        <w:t>筛选第一步</w:t>
+      </w:r>
+      <w:r>
+        <w:rPr>
+          <w:rFonts w:hint="eastAsia"/>
+          <w:lang w:val="en-US" w:eastAsia="zh-CN"/>
+        </w:rPr>
+        <w:t>：将那些只有一个老师申报的课程分给该老师。</w:t>
+      </w:r>
+    </w:p>
+    <w:p>
+      <w:pPr>
+        <w:numPr>
+          <w:ilvl w:val="0"/>
+          <w:numId w:val="12"/>
+        </w:numPr>
+        <w:ind w:left="1265" w:leftChars="0" w:hanging="425" w:firstLineChars="0"/>
+        <w:rPr>
+          <w:rFonts w:hint="eastAsia"/>
+          <w:lang w:val="en-US" w:eastAsia="zh-CN"/>
+        </w:rPr>
+      </w:pPr>
+      <w:r>
+        <w:rPr>
+          <w:rFonts w:hint="eastAsia"/>
+          <w:lang w:val="en-US" w:eastAsia="zh-CN"/>
+        </w:rPr>
+        <w:t>筛选第1.5步：</w:t>
+      </w:r>
+      <w:r>
+        <w:rPr>
+          <w:rFonts w:hint="eastAsia"/>
+          <w:color w:val="FF0000"/>
+          <w:lang w:val="en-US" w:eastAsia="zh-CN"/>
+        </w:rPr>
+        <w:t>优先将课程分配给快退休的教师，前提是不超过期望学时和期望难度。然后是轮替考虑</w:t>
+      </w:r>
+    </w:p>
+    <w:p>
+      <w:pPr>
+        <w:numPr>
+          <w:ilvl w:val="0"/>
+          <w:numId w:val="12"/>
+        </w:numPr>
+        <w:ind w:left="1265" w:leftChars="0" w:hanging="425" w:firstLineChars="0"/>
+        <w:rPr>
+          <w:rFonts w:hint="eastAsia"/>
+          <w:lang w:val="en-US" w:eastAsia="zh-CN"/>
+        </w:rPr>
+      </w:pPr>
+      <w:r>
+        <w:rPr>
+          <w:rFonts w:hint="eastAsia"/>
+          <w:highlight w:val="yellow"/>
+          <w:lang w:val="en-US" w:eastAsia="zh-CN"/>
+        </w:rPr>
+        <w:t>筛选第二步</w:t>
+      </w:r>
+      <w:r>
+        <w:rPr>
+          <w:rFonts w:hint="eastAsia"/>
+          <w:lang w:val="en-US" w:eastAsia="zh-CN"/>
+        </w:rPr>
+        <w:t>：难度均衡</w:t>
+      </w:r>
+    </w:p>
+    <w:p>
+      <w:pPr>
+        <w:numPr>
+          <w:ilvl w:val="0"/>
+          <w:numId w:val="12"/>
+        </w:numPr>
+        <w:ind w:left="1265" w:leftChars="0" w:hanging="425" w:firstLineChars="0"/>
+        <w:rPr>
+          <w:rFonts w:hint="eastAsia"/>
+          <w:lang w:val="en-US" w:eastAsia="zh-CN"/>
+        </w:rPr>
+      </w:pPr>
+      <w:r>
+        <w:rPr>
+          <w:rFonts w:hint="eastAsia"/>
+          <w:highlight w:val="yellow"/>
+          <w:lang w:val="en-US" w:eastAsia="zh-CN"/>
+        </w:rPr>
+        <w:t>筛选第三步</w:t>
+      </w:r>
+      <w:r>
+        <w:rPr>
+          <w:rFonts w:hint="eastAsia"/>
+          <w:lang w:val="en-US" w:eastAsia="zh-CN"/>
+        </w:rPr>
+        <w:t>：学时均衡（</w:t>
+      </w:r>
+      <w:r>
+        <w:rPr>
+          <w:rFonts w:hint="eastAsia"/>
+          <w:color w:val="FF0000"/>
+          <w:lang w:val="en-US" w:eastAsia="zh-CN"/>
+        </w:rPr>
+        <w:t>考虑上一个学期的学时，绝对值</w:t>
+      </w:r>
+      <w:r>
+        <w:rPr>
+          <w:rFonts w:hint="eastAsia"/>
+          <w:lang w:val="en-US" w:eastAsia="zh-CN"/>
+        </w:rPr>
+        <w:t>）</w:t>
+      </w:r>
+    </w:p>
+    <w:p>
+      <w:pPr>
+        <w:numPr>
+          <w:ilvl w:val="0"/>
+          <w:numId w:val="12"/>
+        </w:numPr>
+        <w:ind w:left="1265" w:leftChars="0" w:hanging="425" w:firstLineChars="0"/>
+        <w:rPr>
+          <w:rFonts w:hint="eastAsia"/>
+          <w:lang w:val="en-US" w:eastAsia="zh-CN"/>
+        </w:rPr>
+      </w:pPr>
+      <w:r>
+        <w:rPr>
+          <w:rFonts w:hint="eastAsia"/>
+          <w:lang w:val="en-US" w:eastAsia="zh-CN"/>
+        </w:rPr>
+        <w:t>将数据存入数据库</w:t>
+      </w:r>
+    </w:p>
+    <w:p>
+      <w:pPr>
+        <w:numPr>
+          <w:ilvl w:val="0"/>
           <w:numId w:val="0"/>
         </w:numPr>
-        <w:ind w:left="1050" w:leftChars="400" w:hanging="210" w:hangingChars="100"/>
-        <w:rPr>
-          <w:rFonts w:hint="eastAsia"/>
-          <w:lang w:val="en-US" w:eastAsia="zh-CN"/>
-        </w:rPr>
-      </w:pPr>
-      <w:r>
-        <w:rPr>
-          <w:rFonts w:hint="eastAsia"/>
-          <w:lang w:val="en-US" w:eastAsia="zh-CN"/>
-        </w:rPr>
-        <w:t>[teacher_count,teacher_with_expect_count,total_hours_with_expect,teacher_without_expect_count, round(ave_hours_without_expect, 2),degree_count, total_courses, [degree_count_u, degree_count_p1, degree_count_p2, degree_count_d]]</w:t>
-      </w:r>
-    </w:p>
-    <w:p>
-      <w:pPr>
-        <w:numPr>
-          <w:ilvl w:val="0"/>
-          <w:numId w:val="9"/>
-        </w:numPr>
-        <w:ind w:left="420" w:leftChars="0" w:firstLine="0" w:firstLineChars="0"/>
-        <w:rPr>
-          <w:rFonts w:hint="eastAsia"/>
-          <w:lang w:val="en-US" w:eastAsia="zh-CN"/>
-        </w:rPr>
-      </w:pPr>
-      <w:r>
-        <w:rPr>
-          <w:rFonts w:hint="eastAsia"/>
-          <w:lang w:val="en-US" w:eastAsia="zh-CN"/>
-        </w:rPr>
-        <w:t>arrange main：排课主逻辑（）</w:t>
-      </w:r>
-    </w:p>
-    <w:p>
-      <w:pPr>
-        <w:numPr>
-          <w:ilvl w:val="0"/>
-          <w:numId w:val="10"/>
-        </w:numPr>
-        <w:ind w:left="1265" w:leftChars="0" w:hanging="425" w:firstLineChars="0"/>
-        <w:rPr>
-          <w:rFonts w:hint="eastAsia"/>
-          <w:lang w:val="en-US" w:eastAsia="zh-CN"/>
-        </w:rPr>
-      </w:pPr>
-      <w:r>
-        <w:rPr>
-          <w:rFonts w:hint="eastAsia"/>
-          <w:lang w:val="en-US" w:eastAsia="zh-CN"/>
-        </w:rPr>
-        <w:t>初始化教师信息字典用于之后的排课。teacher_1 &amp; teacher_2 两个。一个是两学期的统计数据，一个是数字id和中文的对照关系（带上）</w:t>
-      </w:r>
-    </w:p>
-    <w:p>
-      <w:pPr>
-        <w:numPr>
-          <w:ilvl w:val="0"/>
-          <w:numId w:val="10"/>
-        </w:numPr>
-        <w:ind w:left="1265" w:leftChars="0" w:hanging="425" w:firstLineChars="0"/>
-        <w:rPr>
-          <w:rFonts w:hint="eastAsia"/>
-          <w:lang w:val="en-US" w:eastAsia="zh-CN"/>
-        </w:rPr>
-      </w:pPr>
-      <w:r>
-        <w:rPr>
-          <w:rFonts w:hint="eastAsia"/>
-          <w:lang w:val="en-US" w:eastAsia="zh-CN"/>
-        </w:rPr>
-        <w:t>初始化第一，第二学期的总的统计信息total_hours &amp; total_degrees. 对学期平均取整（和教师的学期期望相关）（</w:t>
-      </w:r>
-      <w:r>
-        <w:rPr>
-          <w:rFonts w:hint="eastAsia"/>
-          <w:color w:val="FF0000"/>
-          <w:lang w:val="en-US" w:eastAsia="zh-CN"/>
-        </w:rPr>
-        <w:t>学期期望为0不加入</w:t>
-      </w:r>
-      <w:r>
-        <w:rPr>
-          <w:rFonts w:hint="eastAsia"/>
-          <w:lang w:val="en-US" w:eastAsia="zh-CN"/>
-        </w:rPr>
-        <w:t>）</w:t>
-      </w:r>
-    </w:p>
-    <w:p>
-      <w:pPr>
-        <w:numPr>
-          <w:ilvl w:val="0"/>
-          <w:numId w:val="10"/>
-        </w:numPr>
-        <w:ind w:left="1265" w:leftChars="0" w:hanging="425" w:firstLineChars="0"/>
-        <w:rPr>
-          <w:rFonts w:hint="eastAsia"/>
-          <w:lang w:val="en-US" w:eastAsia="zh-CN"/>
-        </w:rPr>
-      </w:pPr>
-      <w:r>
-        <w:rPr>
-          <w:rFonts w:hint="eastAsia"/>
-          <w:lang w:val="en-US" w:eastAsia="zh-CN"/>
-        </w:rPr>
-        <w:t>基于教师的期望学时计算出一个期望上课学时（1个学分对应18学时）</w:t>
-      </w:r>
-    </w:p>
-    <w:p>
-      <w:pPr>
-        <w:numPr>
-          <w:ilvl w:val="0"/>
-          <w:numId w:val="10"/>
-        </w:numPr>
-        <w:ind w:left="1265" w:leftChars="0" w:hanging="425" w:firstLineChars="0"/>
+        <w:rPr>
+          <w:rFonts w:hint="eastAsia"/>
+          <w:lang w:val="en-US" w:eastAsia="zh-CN"/>
+        </w:rPr>
+      </w:pPr>
+      <w:r>
+        <w:rPr>
+          <w:rFonts w:hint="eastAsia"/>
+          <w:lang w:val="en-US" w:eastAsia="zh-CN"/>
+        </w:rPr>
+        <w:t>难度均衡（以学期为单位）：</w:t>
+      </w:r>
+    </w:p>
+    <w:p>
+      <w:pPr>
+        <w:numPr>
+          <w:ilvl w:val="0"/>
+          <w:numId w:val="13"/>
+        </w:numPr>
+        <w:ind w:left="0" w:leftChars="0" w:firstLine="425" w:firstLineChars="0"/>
+        <w:rPr>
+          <w:rFonts w:hint="eastAsia"/>
+          <w:lang w:val="en-US" w:eastAsia="zh-CN"/>
+        </w:rPr>
+      </w:pPr>
+      <w:r>
+        <w:rPr>
+          <w:rFonts w:hint="eastAsia"/>
+          <w:lang w:val="en-US" w:eastAsia="zh-CN"/>
+        </w:rPr>
+        <w:t>取出高能度课程（8,9,10）</w:t>
+      </w:r>
+    </w:p>
+    <w:p>
+      <w:pPr>
+        <w:numPr>
+          <w:ilvl w:val="0"/>
+          <w:numId w:val="13"/>
+        </w:numPr>
+        <w:ind w:left="0" w:leftChars="0" w:firstLine="425" w:firstLineChars="0"/>
         <w:rPr>
           <w:rFonts w:hint="eastAsia"/>
           <w:lang w:val="en-US" w:eastAsia="zh-CN"/>
@@ -1757,51 +2695,23 @@
           <w:highlight w:val="yellow"/>
           <w:lang w:val="en-US" w:eastAsia="zh-CN"/>
         </w:rPr>
-        <w:t>筛选第一步</w:t>
-      </w:r>
-      <w:r>
-        <w:rPr>
-          <w:rFonts w:hint="eastAsia"/>
-          <w:lang w:val="en-US" w:eastAsia="zh-CN"/>
-        </w:rPr>
-        <w:t>：将那些只有一个老师申报的课程分给该老师。</w:t>
-      </w:r>
-    </w:p>
-    <w:p>
-      <w:pPr>
-        <w:numPr>
-          <w:ilvl w:val="0"/>
-          <w:numId w:val="10"/>
-        </w:numPr>
-        <w:ind w:left="1265" w:leftChars="0" w:hanging="425" w:firstLineChars="0"/>
-        <w:rPr>
-          <w:rFonts w:hint="eastAsia"/>
-          <w:lang w:val="en-US" w:eastAsia="zh-CN"/>
-        </w:rPr>
-      </w:pPr>
-      <w:r>
-        <w:rPr>
-          <w:rFonts w:hint="eastAsia"/>
-          <w:lang w:val="en-US" w:eastAsia="zh-CN"/>
-        </w:rPr>
-        <w:t>筛选第1.5步：</w:t>
-      </w:r>
-      <w:r>
-        <w:rPr>
-          <w:rFonts w:hint="eastAsia"/>
-          <w:color w:val="FF0000"/>
-          <w:lang w:val="en-US" w:eastAsia="zh-CN"/>
-        </w:rPr>
-        <w:t>优先将课程分配给快退休的教师，前提是不超过期望学时和期望难度。然后是轮替考虑</w:t>
-      </w:r>
-    </w:p>
-    <w:p>
-      <w:pPr>
-        <w:numPr>
-          <w:ilvl w:val="0"/>
-          <w:numId w:val="10"/>
-        </w:numPr>
-        <w:ind w:left="1265" w:leftChars="0" w:hanging="425" w:firstLineChars="0"/>
+        <w:t>处理一</w:t>
+      </w:r>
+      <w:r>
+        <w:rPr>
+          <w:rFonts w:hint="eastAsia"/>
+          <w:lang w:val="en-US" w:eastAsia="zh-CN"/>
+        </w:rPr>
+        <w:t>：难度为8,9,10的课程sort_new_1：先学时大小再老师个数。按学时从大到小排序，然后在按教师从多到少排序。最终获得high_degree_course，难度从大到小，同一难度学时从大到小，同一学时教师个数从多到少</w:t>
+      </w:r>
+    </w:p>
+    <w:p>
+      <w:pPr>
+        <w:numPr>
+          <w:ilvl w:val="0"/>
+          <w:numId w:val="13"/>
+        </w:numPr>
+        <w:ind w:left="0" w:leftChars="0" w:firstLine="425" w:firstLineChars="0"/>
         <w:rPr>
           <w:rFonts w:hint="eastAsia"/>
           <w:lang w:val="en-US" w:eastAsia="zh-CN"/>
@@ -1813,77 +2723,14 @@
           <w:highlight w:val="yellow"/>
           <w:lang w:val="en-US" w:eastAsia="zh-CN"/>
         </w:rPr>
-        <w:t>筛选第二步</w:t>
-      </w:r>
-      <w:r>
-        <w:rPr>
-          <w:rFonts w:hint="eastAsia"/>
-          <w:lang w:val="en-US" w:eastAsia="zh-CN"/>
-        </w:rPr>
-        <w:t>：难度均衡</w:t>
-      </w:r>
-    </w:p>
-    <w:p>
-      <w:pPr>
-        <w:numPr>
-          <w:ilvl w:val="0"/>
-          <w:numId w:val="10"/>
-        </w:numPr>
-        <w:ind w:left="1265" w:leftChars="0" w:hanging="425" w:firstLineChars="0"/>
-        <w:rPr>
-          <w:rFonts w:hint="eastAsia"/>
-          <w:lang w:val="en-US" w:eastAsia="zh-CN"/>
-        </w:rPr>
-      </w:pPr>
-      <w:r>
-        <w:rPr>
-          <w:rFonts w:hint="eastAsia"/>
-          <w:highlight w:val="yellow"/>
-          <w:lang w:val="en-US" w:eastAsia="zh-CN"/>
-        </w:rPr>
-        <w:t>筛选第三步</w:t>
-      </w:r>
-      <w:r>
-        <w:rPr>
-          <w:rFonts w:hint="eastAsia"/>
-          <w:lang w:val="en-US" w:eastAsia="zh-CN"/>
-        </w:rPr>
-        <w:t>：学时均衡（</w:t>
-      </w:r>
-      <w:r>
-        <w:rPr>
-          <w:rFonts w:hint="eastAsia"/>
-          <w:color w:val="FF0000"/>
-          <w:lang w:val="en-US" w:eastAsia="zh-CN"/>
-        </w:rPr>
-        <w:t>考虑上一个学期的学时，绝对值</w:t>
-      </w:r>
-      <w:r>
-        <w:rPr>
-          <w:rFonts w:hint="eastAsia"/>
-          <w:lang w:val="en-US" w:eastAsia="zh-CN"/>
-        </w:rPr>
-        <w:t>）</w:t>
-      </w:r>
-    </w:p>
-    <w:p>
-      <w:pPr>
-        <w:numPr>
-          <w:ilvl w:val="0"/>
-          <w:numId w:val="10"/>
-        </w:numPr>
-        <w:ind w:left="1265" w:leftChars="0" w:hanging="425" w:firstLineChars="0"/>
-        <w:rPr>
-          <w:rFonts w:hint="eastAsia"/>
-          <w:lang w:val="en-US" w:eastAsia="zh-CN"/>
-        </w:rPr>
-      </w:pPr>
-      <w:r>
-        <w:rPr>
-          <w:rFonts w:hint="eastAsia"/>
-          <w:lang w:val="en-US" w:eastAsia="zh-CN"/>
-        </w:rPr>
-        <w:t>将数据存入数据库</w:t>
+        <w:t>处理二</w:t>
+      </w:r>
+      <w:r>
+        <w:rPr>
+          <w:rFonts w:hint="eastAsia"/>
+          <w:lang w:val="en-US" w:eastAsia="zh-CN"/>
+        </w:rPr>
+        <w:t>：遍历所有高难度课程，遍历该课程当中的所有教师。统计所有老师已分配的高难度课程数。如果都没有高难度课程：sort_new_2：先available学时 再 available难度；先按各教师剩余期望学时从大到小排序，相同剩余学时的按剩余期望难度排序。最终获得，教师顺序current_list，如果第一个教师目前学时没有超出期望，将课程分配给ta。如果要求老师大于1，继续step3. 如果第一个教师目前学时超出期望学时，那之后的教师也将全部超出期望，强制把课程安排给前n（n=课程期望教师数）个老师。</w:t>
       </w:r>
     </w:p>
     <w:p>
@@ -1902,101 +2749,6 @@
           <w:rFonts w:hint="eastAsia"/>
           <w:lang w:val="en-US" w:eastAsia="zh-CN"/>
         </w:rPr>
-        <w:t>难度均衡（以学期为单位）：</w:t>
-      </w:r>
-    </w:p>
-    <w:p>
-      <w:pPr>
-        <w:numPr>
-          <w:ilvl w:val="0"/>
-          <w:numId w:val="11"/>
-        </w:numPr>
-        <w:ind w:left="0" w:leftChars="0" w:firstLine="425" w:firstLineChars="0"/>
-        <w:rPr>
-          <w:rFonts w:hint="eastAsia"/>
-          <w:lang w:val="en-US" w:eastAsia="zh-CN"/>
-        </w:rPr>
-      </w:pPr>
-      <w:r>
-        <w:rPr>
-          <w:rFonts w:hint="eastAsia"/>
-          <w:lang w:val="en-US" w:eastAsia="zh-CN"/>
-        </w:rPr>
-        <w:t>取出高能度课程（8,9,10）</w:t>
-      </w:r>
-    </w:p>
-    <w:p>
-      <w:pPr>
-        <w:numPr>
-          <w:ilvl w:val="0"/>
-          <w:numId w:val="11"/>
-        </w:numPr>
-        <w:ind w:left="0" w:leftChars="0" w:firstLine="425" w:firstLineChars="0"/>
-        <w:rPr>
-          <w:rFonts w:hint="eastAsia"/>
-          <w:lang w:val="en-US" w:eastAsia="zh-CN"/>
-        </w:rPr>
-      </w:pPr>
-      <w:r>
-        <w:rPr>
-          <w:rFonts w:hint="eastAsia"/>
-          <w:highlight w:val="yellow"/>
-          <w:lang w:val="en-US" w:eastAsia="zh-CN"/>
-        </w:rPr>
-        <w:t>处理一</w:t>
-      </w:r>
-      <w:r>
-        <w:rPr>
-          <w:rFonts w:hint="eastAsia"/>
-          <w:lang w:val="en-US" w:eastAsia="zh-CN"/>
-        </w:rPr>
-        <w:t>：难度为8,9,10的课程sort_new_1：先学时大小再老师个数。按学时从大到小排序，然后在按教师从多到少排序。最终获得high_degree_course，难度从大到小，同一难度学时从大到小，同一学时教师个数从多到少</w:t>
-      </w:r>
-    </w:p>
-    <w:p>
-      <w:pPr>
-        <w:numPr>
-          <w:ilvl w:val="0"/>
-          <w:numId w:val="11"/>
-        </w:numPr>
-        <w:ind w:left="0" w:leftChars="0" w:firstLine="425" w:firstLineChars="0"/>
-        <w:rPr>
-          <w:rFonts w:hint="eastAsia"/>
-          <w:lang w:val="en-US" w:eastAsia="zh-CN"/>
-        </w:rPr>
-      </w:pPr>
-      <w:r>
-        <w:rPr>
-          <w:rFonts w:hint="eastAsia"/>
-          <w:highlight w:val="yellow"/>
-          <w:lang w:val="en-US" w:eastAsia="zh-CN"/>
-        </w:rPr>
-        <w:t>处理二</w:t>
-      </w:r>
-      <w:r>
-        <w:rPr>
-          <w:rFonts w:hint="eastAsia"/>
-          <w:lang w:val="en-US" w:eastAsia="zh-CN"/>
-        </w:rPr>
-        <w:t>：遍历所有高难度课程，遍历该课程当中的所有教师。统计所有老师已分配的高难度课程数。如果都没有高难度课程：sort_new_2：先available学时 再 available难度；先按各教师剩余期望学时从大到小排序，相同剩余学时的按剩余期望难度排序。最终获得，教师顺序current_list，如果第一个教师目前学时没有超出期望，将课程分配给ta。如果要求老师大于1，继续step3. 如果第一个教师目前学时超出期望学时，那之后的教师也将全部超出期望，强制把课程安排给前n（n=课程期望教师数）个老师。</w:t>
-      </w:r>
-    </w:p>
-    <w:p>
-      <w:pPr>
-        <w:numPr>
-          <w:ilvl w:val="0"/>
-          <w:numId w:val="0"/>
-        </w:numPr>
-        <w:rPr>
-          <w:rFonts w:hint="eastAsia"/>
-          <w:lang w:val="en-US" w:eastAsia="zh-CN"/>
-        </w:rPr>
-      </w:pPr>
-      <w:r>
-        <w:rPr>
-          <w:rFonts w:hint="eastAsia"/>
-          <w:lang w:val="en-US" w:eastAsia="zh-CN"/>
-        </w:rPr>
         <w:t>学时均衡：</w:t>
       </w:r>
     </w:p>
@@ -2004,7 +2756,7 @@
       <w:pPr>
         <w:numPr>
           <w:ilvl w:val="0"/>
-          <w:numId w:val="12"/>
+          <w:numId w:val="14"/>
         </w:numPr>
         <w:ind w:left="845" w:leftChars="0" w:hanging="425" w:firstLineChars="0"/>
         <w:rPr>
@@ -2024,7 +2776,7 @@
       <w:pPr>
         <w:numPr>
           <w:ilvl w:val="0"/>
-          <w:numId w:val="12"/>
+          <w:numId w:val="14"/>
         </w:numPr>
         <w:ind w:left="845" w:leftChars="0" w:hanging="425" w:firstLineChars="0"/>
         <w:rPr>
@@ -2044,7 +2796,7 @@
       <w:pPr>
         <w:numPr>
           <w:ilvl w:val="0"/>
-          <w:numId w:val="12"/>
+          <w:numId w:val="14"/>
         </w:numPr>
         <w:ind w:left="845" w:leftChars="0" w:hanging="425" w:firstLineChars="0"/>
         <w:rPr>
@@ -2192,6 +2944,23 @@
     </w:lvl>
   </w:abstractNum>
   <w:abstractNum w:abstractNumId="7">
+    <w:nsid w:val="EFAE09E2"/>
+    <w:multiLevelType w:val="singleLevel"/>
+    <w:tmpl w:val="EFAE09E2"/>
+    <w:lvl w:ilvl="0" w:tentative="0">
+      <w:start w:val="1"/>
+      <w:numFmt w:val="bullet"/>
+      <w:lvlText w:val=""/>
+      <w:lvlJc w:val="left"/>
+      <w:pPr>
+        <w:ind w:left="420" w:hanging="420"/>
+      </w:pPr>
+      <w:rPr>
+        <w:rFonts w:hint="default" w:ascii="Wingdings" w:hAnsi="Wingdings"/>
+      </w:rPr>
+    </w:lvl>
+  </w:abstractNum>
+  <w:abstractNum w:abstractNumId="8">
     <w:nsid w:val="07303A57"/>
     <w:multiLevelType w:val="singleLevel"/>
     <w:tmpl w:val="07303A57"/>
@@ -2208,7 +2977,7 @@
       </w:rPr>
     </w:lvl>
   </w:abstractNum>
-  <w:abstractNum w:abstractNumId="8">
+  <w:abstractNum w:abstractNumId="9">
     <w:nsid w:val="225F9C48"/>
     <w:multiLevelType w:val="singleLevel"/>
     <w:tmpl w:val="225F9C48"/>
@@ -2225,7 +2994,7 @@
       </w:rPr>
     </w:lvl>
   </w:abstractNum>
-  <w:abstractNum w:abstractNumId="9">
+  <w:abstractNum w:abstractNumId="10">
     <w:nsid w:val="3C927D72"/>
     <w:multiLevelType w:val="singleLevel"/>
     <w:tmpl w:val="3C927D72"/>
@@ -2240,7 +3009,24 @@
       </w:pPr>
     </w:lvl>
   </w:abstractNum>
-  <w:abstractNum w:abstractNumId="10">
+  <w:abstractNum w:abstractNumId="11">
+    <w:nsid w:val="3D944027"/>
+    <w:multiLevelType w:val="singleLevel"/>
+    <w:tmpl w:val="3D944027"/>
+    <w:lvl w:ilvl="0" w:tentative="0">
+      <w:start w:val="1"/>
+      <w:numFmt w:val="bullet"/>
+      <w:lvlText w:val=""/>
+      <w:lvlJc w:val="left"/>
+      <w:pPr>
+        <w:ind w:left="420" w:hanging="420"/>
+      </w:pPr>
+      <w:rPr>
+        <w:rFonts w:hint="default" w:ascii="Wingdings" w:hAnsi="Wingdings"/>
+      </w:rPr>
+    </w:lvl>
+  </w:abstractNum>
+  <w:abstractNum w:abstractNumId="12">
     <w:nsid w:val="4521447D"/>
     <w:multiLevelType w:val="singleLevel"/>
     <w:tmpl w:val="4521447D"/>
@@ -2257,7 +3043,7 @@
       </w:rPr>
     </w:lvl>
   </w:abstractNum>
-  <w:abstractNum w:abstractNumId="11">
+  <w:abstractNum w:abstractNumId="13">
     <w:nsid w:val="7C47ADD2"/>
     <w:multiLevelType w:val="singleLevel"/>
     <w:tmpl w:val="7C47ADD2"/>
@@ -2278,7 +3064,7 @@
     <w:abstractNumId w:val="4"/>
   </w:num>
   <w:num w:numId="2">
-    <w:abstractNumId w:val="7"/>
+    <w:abstractNumId w:val="8"/>
   </w:num>
   <w:num w:numId="3">
     <w:abstractNumId w:val="3"/>
@@ -2290,24 +3076,30 @@
     <w:abstractNumId w:val="6"/>
   </w:num>
   <w:num w:numId="6">
-    <w:abstractNumId w:val="8"/>
+    <w:abstractNumId w:val="11"/>
   </w:num>
   <w:num w:numId="7">
+    <w:abstractNumId w:val="9"/>
+  </w:num>
+  <w:num w:numId="8">
+    <w:abstractNumId w:val="7"/>
+  </w:num>
+  <w:num w:numId="9">
+    <w:abstractNumId w:val="12"/>
+  </w:num>
+  <w:num w:numId="10">
+    <w:abstractNumId w:val="13"/>
+  </w:num>
+  <w:num w:numId="11">
     <w:abstractNumId w:val="10"/>
   </w:num>
-  <w:num w:numId="8">
-    <w:abstractNumId w:val="11"/>
-  </w:num>
-  <w:num w:numId="9">
-    <w:abstractNumId w:val="9"/>
-  </w:num>
-  <w:num w:numId="10">
+  <w:num w:numId="12">
     <w:abstractNumId w:val="5"/>
   </w:num>
-  <w:num w:numId="11">
+  <w:num w:numId="13">
     <w:abstractNumId w:val="1"/>
   </w:num>
-  <w:num w:numId="12">
+  <w:num w:numId="14">
     <w:abstractNumId w:val="0"/>
   </w:num>
 </w:numbering>

</xml_diff>